<commit_message>
Add tags for services
</commit_message>
<xml_diff>
--- a/src/docs/template.docx
+++ b/src/docs/template.docx
@@ -1,6 +1,6 @@
 
 <file path=word/document.xml><?xml version="1.0" encoding="utf-8"?>
-<w:document xmlns:mc="http://schemas.openxmlformats.org/markup-compatibility/2006" xmlns:ve="http://schemas.openxmlformats.org/markup-compatibility/2006" xmlns:o="urn:schemas-microsoft-com:office:office" xmlns:r="http://schemas.openxmlformats.org/officeDocument/2006/relationships" xmlns:m="http://schemas.openxmlformats.org/officeDocument/2006/math" xmlns:v="urn:schemas-microsoft-com:vml" xmlns:wp="http://schemas.openxmlformats.org/drawingml/2006/wordprocessingDrawing" xmlns:w10="urn:schemas-microsoft-com:office:word" xmlns:w="http://schemas.openxmlformats.org/wordprocessingml/2006/main" xmlns:wne="http://schemas.microsoft.com/office/word/2006/wordml" xmlns:a="http://schemas.openxmlformats.org/drawingml/2006/main" xmlns:pic="http://schemas.openxmlformats.org/drawingml/2006/picture" xmlns:wpg="http://schemas.microsoft.com/office/word/2010/wordprocessingGroup" xmlns:wps="http://schemas.microsoft.com/office/word/2010/wordprocessingShape" xmlns:w14="http://schemas.microsoft.com/office/word/2010/wordml" mc:Ignorable="w14" xml:space="preserve">
+<w:document xmlns:wpc="http://schemas.microsoft.com/office/word/2010/wordprocessingCanvas" xmlns:cx="http://schemas.microsoft.com/office/drawing/2014/chartex" xmlns:cx1="http://schemas.microsoft.com/office/drawing/2015/9/8/chartex" xmlns:cx2="http://schemas.microsoft.com/office/drawing/2015/10/21/chartex" xmlns:cx3="http://schemas.microsoft.com/office/drawing/2016/5/9/chartex" xmlns:cx4="http://schemas.microsoft.com/office/drawing/2016/5/10/chartex" xmlns:cx5="http://schemas.microsoft.com/office/drawing/2016/5/11/chartex" xmlns:cx6="http://schemas.microsoft.com/office/drawing/2016/5/12/chartex" xmlns:cx7="http://schemas.microsoft.com/office/drawing/2016/5/13/chartex" xmlns:cx8="http://schemas.microsoft.com/office/drawing/2016/5/14/chartex" xmlns:mc="http://schemas.openxmlformats.org/markup-compatibility/2006" xmlns:aink="http://schemas.microsoft.com/office/drawing/2016/ink" xmlns:am3d="http://schemas.microsoft.com/office/drawing/2017/model3d" xmlns:o="urn:schemas-microsoft-com:office:office" xmlns:oel="http://schemas.microsoft.com/office/2019/extlst" xmlns:r="http://schemas.openxmlformats.org/officeDocument/2006/relationships" xmlns:m="http://schemas.openxmlformats.org/officeDocument/2006/math" xmlns:v="urn:schemas-microsoft-com:vml" xmlns:wp14="http://schemas.microsoft.com/office/word/2010/wordprocessingDrawing" xmlns:wp="http://schemas.openxmlformats.org/drawingml/2006/wordprocessingDrawing" xmlns:w10="urn:schemas-microsoft-com:office:word" xmlns:w="http://schemas.openxmlformats.org/wordprocessingml/2006/main" xmlns:w14="http://schemas.microsoft.com/office/word/2010/wordml" xmlns:w15="http://schemas.microsoft.com/office/word/2012/wordml" xmlns:w16cex="http://schemas.microsoft.com/office/word/2018/wordml/cex" xmlns:w16cid="http://schemas.microsoft.com/office/word/2016/wordml/cid" xmlns:w16="http://schemas.microsoft.com/office/word/2018/wordml" xmlns:w16du="http://schemas.microsoft.com/office/word/2023/wordml/word16du" xmlns:w16sdtdh="http://schemas.microsoft.com/office/word/2020/wordml/sdtdatahash" xmlns:w16sdtfl="http://schemas.microsoft.com/office/word/2024/wordml/sdtformatlock" xmlns:w16se="http://schemas.microsoft.com/office/word/2015/wordml/symex" xmlns:wpg="http://schemas.microsoft.com/office/word/2010/wordprocessingGroup" xmlns:wpi="http://schemas.microsoft.com/office/word/2010/wordprocessingInk" xmlns:wne="http://schemas.microsoft.com/office/word/2006/wordml" xmlns:wps="http://schemas.microsoft.com/office/word/2010/wordprocessingShape" mc:Ignorable="w14 w15 w16se w16cid w16 w16cex w16sdtdh w16sdtfl w16du wp14">
   <w:body>
     <w:p>
       <w:pPr>
@@ -42,25 +42,26 @@
       <w:r>
         <w:rPr>
           <w:rFonts w:ascii="Times New Roman"/>
+          <w:noProof/>
           <w:sz w:val="20"/>
         </w:rPr>
         <w:drawing>
-          <wp:inline distT="0" distB="0" distL="0" distR="0">
+          <wp:inline distT="0" distB="0" distL="0" distR="0" wp14:anchorId="1F38B809" wp14:editId="5DF8F155">
             <wp:extent cx="2517321" cy="704850"/>
             <wp:effectExtent l="0" t="0" r="0" b="0"/>
             <wp:docPr id="1" name="Image 1"/>
             <wp:cNvGraphicFramePr>
-              <a:graphicFrameLocks/>
+              <a:graphicFrameLocks xmlns:a="http://schemas.openxmlformats.org/drawingml/2006/main"/>
             </wp:cNvGraphicFramePr>
-            <a:graphic>
+            <a:graphic xmlns:a="http://schemas.openxmlformats.org/drawingml/2006/main">
               <a:graphicData uri="http://schemas.openxmlformats.org/drawingml/2006/picture">
-                <pic:pic>
+                <pic:pic xmlns:pic="http://schemas.openxmlformats.org/drawingml/2006/picture">
                   <pic:nvPicPr>
                     <pic:cNvPr id="1" name="Image 1"/>
                     <pic:cNvPicPr/>
                   </pic:nvPicPr>
                   <pic:blipFill>
-                    <a:blip r:embed="rId5" cstate="print"/>
+                    <a:blip r:embed="rId4" cstate="print"/>
                     <a:stretch>
                       <a:fillRect/>
                     </a:stretch>
@@ -80,12 +81,6 @@
           </wp:inline>
         </w:drawing>
       </w:r>
-      <w:r>
-        <w:rPr>
-          <w:rFonts w:ascii="Times New Roman"/>
-          <w:sz w:val="20"/>
-        </w:rPr>
-      </w:r>
     </w:p>
     <w:p>
       <w:pPr>
@@ -103,37 +98,33 @@
         <w:ind w:left="928" w:right="718"/>
       </w:pPr>
       <w:r>
-        <w:rPr/>
         <w:t>Prime</w:t>
       </w:r>
       <w:r>
         <w:rPr>
           <w:spacing w:val="-13"/>
         </w:rPr>
-        <w:t> </w:t>
-      </w:r>
-      <w:r>
-        <w:rPr/>
+        <w:t xml:space="preserve"> </w:t>
+      </w:r>
+      <w:r>
         <w:t>Produce</w:t>
       </w:r>
       <w:r>
         <w:rPr>
           <w:spacing w:val="-12"/>
         </w:rPr>
-        <w:t> </w:t>
-      </w:r>
-      <w:r>
-        <w:rPr/>
+        <w:t xml:space="preserve"> </w:t>
+      </w:r>
+      <w:r>
         <w:t>Community</w:t>
       </w:r>
       <w:r>
         <w:rPr>
           <w:spacing w:val="-13"/>
         </w:rPr>
-        <w:t> </w:t>
-      </w:r>
-      <w:r>
-        <w:rPr/>
+        <w:t xml:space="preserve"> </w:t>
+      </w:r>
+      <w:r>
         <w:t>Center Renee Keitt</w:t>
       </w:r>
     </w:p>
@@ -143,34 +134,31 @@
         <w:ind w:left="928"/>
       </w:pPr>
       <w:r>
-        <w:rPr/>
         <w:t>424</w:t>
       </w:r>
       <w:r>
         <w:rPr>
           <w:spacing w:val="-3"/>
         </w:rPr>
-        <w:t> </w:t>
-      </w:r>
-      <w:r>
-        <w:rPr/>
+        <w:t xml:space="preserve"> </w:t>
+      </w:r>
+      <w:r>
         <w:t>W</w:t>
       </w:r>
       <w:r>
         <w:rPr>
           <w:spacing w:val="-3"/>
         </w:rPr>
-        <w:t> </w:t>
-      </w:r>
-      <w:r>
-        <w:rPr/>
+        <w:t xml:space="preserve"> </w:t>
+      </w:r>
+      <w:r>
         <w:t>54th</w:t>
       </w:r>
       <w:r>
         <w:rPr>
           <w:spacing w:val="-2"/>
         </w:rPr>
-        <w:t> </w:t>
+        <w:t xml:space="preserve"> </w:t>
       </w:r>
       <w:r>
         <w:rPr>
@@ -185,37 +173,33 @@
         <w:ind w:left="928"/>
       </w:pPr>
       <w:r>
-        <w:rPr/>
         <w:t>New</w:t>
       </w:r>
       <w:r>
         <w:rPr>
           <w:spacing w:val="-6"/>
         </w:rPr>
-        <w:t> </w:t>
-      </w:r>
-      <w:r>
-        <w:rPr/>
+        <w:t xml:space="preserve"> </w:t>
+      </w:r>
+      <w:r>
         <w:t>York,</w:t>
       </w:r>
       <w:r>
         <w:rPr>
           <w:spacing w:val="-5"/>
         </w:rPr>
-        <w:t> </w:t>
-      </w:r>
-      <w:r>
-        <w:rPr/>
+        <w:t xml:space="preserve"> </w:t>
+      </w:r>
+      <w:r>
         <w:t>NY</w:t>
       </w:r>
       <w:r>
         <w:rPr>
           <w:spacing w:val="-5"/>
         </w:rPr>
-        <w:t> </w:t>
-      </w:r>
-      <w:r>
-        <w:rPr/>
+        <w:t xml:space="preserve"> </w:t>
+      </w:r>
+      <w:r>
         <w:t>10019-</w:t>
       </w:r>
       <w:r>
@@ -227,19 +211,12 @@
     </w:p>
     <w:p>
       <w:pPr>
-        <w:spacing w:line="240" w:lineRule="auto" w:before="0"/>
         <w:rPr>
           <w:sz w:val="18"/>
         </w:rPr>
       </w:pPr>
       <w:r>
-        <w:rPr/>
         <w:br w:type="column"/>
-      </w:r>
-      <w:r>
-        <w:rPr>
-          <w:sz w:val="18"/>
-        </w:rPr>
       </w:r>
     </w:p>
     <w:p>
@@ -255,27 +232,24 @@
         <w:ind w:left="46" w:right="1236"/>
       </w:pPr>
       <w:r>
-        <w:rPr/>
         <w:t>Liberty</w:t>
       </w:r>
       <w:r>
         <w:rPr>
           <w:spacing w:val="-15"/>
         </w:rPr>
-        <w:t> </w:t>
-      </w:r>
-      <w:r>
-        <w:rPr/>
+        <w:t xml:space="preserve"> </w:t>
+      </w:r>
+      <w:r>
         <w:t>Pest</w:t>
       </w:r>
       <w:r>
         <w:rPr>
           <w:spacing w:val="-12"/>
         </w:rPr>
-        <w:t> </w:t>
-      </w:r>
-      <w:r>
-        <w:rPr/>
+        <w:t xml:space="preserve"> </w:t>
+      </w:r>
+      <w:r>
         <w:t>Control 8220 17th Avenue</w:t>
       </w:r>
     </w:p>
@@ -285,24 +259,22 @@
         <w:ind w:left="46"/>
       </w:pPr>
       <w:r>
-        <w:rPr/>
         <w:t>Brooklyn,</w:t>
       </w:r>
       <w:r>
         <w:rPr>
           <w:spacing w:val="-6"/>
         </w:rPr>
-        <w:t> </w:t>
-      </w:r>
-      <w:r>
-        <w:rPr/>
+        <w:t xml:space="preserve"> </w:t>
+      </w:r>
+      <w:r>
         <w:t>NY</w:t>
       </w:r>
       <w:r>
         <w:rPr>
           <w:spacing w:val="-5"/>
         </w:rPr>
-        <w:t> </w:t>
+        <w:t xml:space="preserve"> </w:t>
       </w:r>
       <w:r>
         <w:rPr>
@@ -351,37 +323,33 @@
         <w:ind w:left="536"/>
       </w:pPr>
       <w:r>
-        <w:rPr/>
         <w:t>Prime</w:t>
       </w:r>
       <w:r>
         <w:rPr>
           <w:spacing w:val="-13"/>
         </w:rPr>
-        <w:t> </w:t>
-      </w:r>
-      <w:r>
-        <w:rPr/>
+        <w:t xml:space="preserve"> </w:t>
+      </w:r>
+      <w:r>
         <w:t>Produce</w:t>
       </w:r>
       <w:r>
         <w:rPr>
           <w:spacing w:val="-12"/>
         </w:rPr>
-        <w:t> </w:t>
-      </w:r>
-      <w:r>
-        <w:rPr/>
+        <w:t xml:space="preserve"> </w:t>
+      </w:r>
+      <w:r>
         <w:t>Community</w:t>
       </w:r>
       <w:r>
         <w:rPr>
           <w:spacing w:val="-13"/>
         </w:rPr>
-        <w:t> </w:t>
-      </w:r>
-      <w:r>
-        <w:rPr/>
+        <w:t xml:space="preserve"> </w:t>
+      </w:r>
+      <w:r>
         <w:t>Cente Renee Keitt</w:t>
       </w:r>
     </w:p>
@@ -391,34 +359,31 @@
         <w:ind w:left="536"/>
       </w:pPr>
       <w:r>
-        <w:rPr/>
         <w:t>424</w:t>
       </w:r>
       <w:r>
         <w:rPr>
           <w:spacing w:val="-3"/>
         </w:rPr>
-        <w:t> </w:t>
-      </w:r>
-      <w:r>
-        <w:rPr/>
+        <w:t xml:space="preserve"> </w:t>
+      </w:r>
+      <w:r>
         <w:t>W</w:t>
       </w:r>
       <w:r>
         <w:rPr>
           <w:spacing w:val="-3"/>
         </w:rPr>
-        <w:t> </w:t>
-      </w:r>
-      <w:r>
-        <w:rPr/>
+        <w:t xml:space="preserve"> </w:t>
+      </w:r>
+      <w:r>
         <w:t>54th</w:t>
       </w:r>
       <w:r>
         <w:rPr>
           <w:spacing w:val="-2"/>
         </w:rPr>
-        <w:t> </w:t>
+        <w:t xml:space="preserve"> </w:t>
       </w:r>
       <w:r>
         <w:rPr>
@@ -433,37 +398,33 @@
         <w:ind w:left="536"/>
       </w:pPr>
       <w:r>
-        <w:rPr/>
         <w:t>New</w:t>
       </w:r>
       <w:r>
         <w:rPr>
           <w:spacing w:val="-6"/>
         </w:rPr>
-        <w:t> </w:t>
-      </w:r>
-      <w:r>
-        <w:rPr/>
+        <w:t xml:space="preserve"> </w:t>
+      </w:r>
+      <w:r>
         <w:t>York,</w:t>
       </w:r>
       <w:r>
         <w:rPr>
           <w:spacing w:val="-5"/>
         </w:rPr>
-        <w:t> </w:t>
-      </w:r>
-      <w:r>
-        <w:rPr/>
+        <w:t xml:space="preserve"> </w:t>
+      </w:r>
+      <w:r>
         <w:t>NY</w:t>
       </w:r>
       <w:r>
         <w:rPr>
           <w:spacing w:val="-5"/>
         </w:rPr>
-        <w:t> </w:t>
-      </w:r>
-      <w:r>
-        <w:rPr/>
+        <w:t xml:space="preserve"> </w:t>
+      </w:r>
+      <w:r>
         <w:t>10019-</w:t>
       </w:r>
       <w:r>
@@ -484,24 +445,22 @@
         <w:br w:type="column"/>
       </w:r>
       <w:r>
-        <w:rPr/>
         <w:t>Invoice</w:t>
       </w:r>
       <w:r>
         <w:rPr>
           <w:spacing w:val="-4"/>
         </w:rPr>
-        <w:t> </w:t>
-      </w:r>
-      <w:r>
-        <w:rPr/>
+        <w:t xml:space="preserve"> </w:t>
+      </w:r>
+      <w:r>
         <w:t>#</w:t>
       </w:r>
       <w:r>
         <w:rPr>
           <w:spacing w:val="-4"/>
         </w:rPr>
-        <w:t> </w:t>
+        <w:t xml:space="preserve"> </w:t>
       </w:r>
       <w:r>
         <w:rPr>
@@ -522,9 +481,8 @@
     </w:p>
     <w:p>
       <w:pPr>
-        <w:spacing w:line="199" w:lineRule="exact" w:before="1"/>
-        <w:ind w:left="701" w:right="0" w:firstLine="0"/>
-        <w:jc w:val="left"/>
+        <w:spacing w:before="1" w:line="199" w:lineRule="exact"/>
+        <w:ind w:left="701"/>
         <w:rPr>
           <w:sz w:val="18"/>
         </w:rPr>
@@ -544,7 +502,7 @@
           <w:position w:val="1"/>
           <w:sz w:val="18"/>
         </w:rPr>
-        <w:t> </w:t>
+        <w:t xml:space="preserve"> </w:t>
       </w:r>
       <w:r>
         <w:rPr>
@@ -556,9 +514,8 @@
     </w:p>
     <w:p>
       <w:pPr>
-        <w:spacing w:line="209" w:lineRule="exact" w:before="0"/>
-        <w:ind w:left="871" w:right="0" w:firstLine="0"/>
-        <w:jc w:val="left"/>
+        <w:spacing w:line="209" w:lineRule="exact"/>
+        <w:ind w:left="871"/>
         <w:rPr>
           <w:sz w:val="18"/>
         </w:rPr>
@@ -578,7 +535,7 @@
           <w:position w:val="-1"/>
           <w:sz w:val="18"/>
         </w:rPr>
-        <w:t> </w:t>
+        <w:t xml:space="preserve"> </w:t>
       </w:r>
       <w:r>
         <w:rPr>
@@ -591,8 +548,7 @@
     <w:p>
       <w:pPr>
         <w:spacing w:before="39"/>
-        <w:ind w:left="855" w:right="0" w:firstLine="0"/>
-        <w:jc w:val="left"/>
+        <w:ind w:left="855"/>
         <w:rPr>
           <w:sz w:val="18"/>
         </w:rPr>
@@ -610,7 +566,7 @@
           <w:spacing w:val="4"/>
           <w:sz w:val="18"/>
         </w:rPr>
-        <w:t> </w:t>
+        <w:t xml:space="preserve"> </w:t>
       </w:r>
       <w:r>
         <w:rPr>
@@ -623,7 +579,7 @@
           <w:spacing w:val="-2"/>
           <w:sz w:val="18"/>
         </w:rPr>
-        <w:t> </w:t>
+        <w:t xml:space="preserve"> </w:t>
       </w:r>
       <w:r>
         <w:rPr>
@@ -636,7 +592,7 @@
     <w:p>
       <w:pPr>
         <w:spacing w:before="155"/>
-        <w:ind w:left="0" w:right="1388" w:firstLine="0"/>
+        <w:ind w:right="1388"/>
         <w:jc w:val="right"/>
         <w:rPr>
           <w:sz w:val="18"/>
@@ -655,7 +611,7 @@
           <w:spacing w:val="21"/>
           <w:sz w:val="18"/>
         </w:rPr>
-        <w:t> </w:t>
+        <w:t xml:space="preserve"> </w:t>
       </w:r>
       <w:r>
         <w:rPr>
@@ -674,8 +630,7 @@
     </w:p>
     <w:p>
       <w:pPr>
-        <w:spacing w:before="0"/>
-        <w:ind w:left="0" w:right="1388" w:firstLine="0"/>
+        <w:ind w:right="1388"/>
         <w:jc w:val="right"/>
         <w:rPr>
           <w:sz w:val="18"/>
@@ -694,7 +649,7 @@
           <w:spacing w:val="7"/>
           <w:sz w:val="18"/>
         </w:rPr>
-        <w:t> </w:t>
+        <w:t xml:space="preserve"> </w:t>
       </w:r>
       <w:r>
         <w:rPr>
@@ -707,7 +662,6 @@
     </w:p>
     <w:p>
       <w:pPr>
-        <w:spacing w:after="0"/>
         <w:jc w:val="right"/>
         <w:rPr>
           <w:sz w:val="18"/>
@@ -715,8 +669,8 @@
         <w:sectPr>
           <w:type w:val="continuous"/>
           <w:pgSz w:w="12240" w:h="15840"/>
-          <w:pgMar w:top="180" w:bottom="280" w:left="180" w:right="520"/>
-          <w:cols w:num="3" w:equalWidth="0">
+          <w:pgMar w:top="180" w:right="520" w:bottom="280" w:left="180" w:header="720" w:footer="720" w:gutter="0"/>
+          <w:cols w:num="3" w:space="720" w:equalWidth="0">
             <w:col w:w="4860" w:space="40"/>
             <w:col w:w="3217" w:space="40"/>
             <w:col w:w="3383"/>
@@ -744,24 +698,13 @@
     <w:tbl>
       <w:tblPr>
         <w:tblW w:w="0" w:type="auto"/>
-        <w:jc w:val="left"/>
         <w:tblInd w:w="133" w:type="dxa"/>
-        <w:tblBorders>
-          <w:top w:val="none" w:sz="0" w:space="0" w:color="auto"/>
-          <w:left w:val="none" w:sz="0" w:space="0" w:color="auto"/>
-          <w:bottom w:val="none" w:sz="0" w:space="0" w:color="auto"/>
-          <w:right w:val="none" w:sz="0" w:space="0" w:color="auto"/>
-          <w:insideH w:val="none" w:sz="0" w:space="0" w:color="auto"/>
-          <w:insideV w:val="none" w:sz="0" w:space="0" w:color="auto"/>
-        </w:tblBorders>
         <w:tblLayout w:type="fixed"/>
         <w:tblCellMar>
-          <w:top w:w="0" w:type="dxa"/>
           <w:left w:w="0" w:type="dxa"/>
-          <w:bottom w:w="0" w:type="dxa"/>
           <w:right w:w="0" w:type="dxa"/>
         </w:tblCellMar>
-        <w:tblLook w:val="01E0"/>
+        <w:tblLook w:val="01E0" w:firstRow="1" w:lastRow="1" w:firstColumn="1" w:lastColumn="1" w:noHBand="0" w:noVBand="0"/>
       </w:tblPr>
       <w:tblGrid>
         <w:gridCol w:w="6988"/>
@@ -770,7 +713,7 @@
       </w:tblGrid>
       <w:tr>
         <w:trPr>
-          <w:trHeight w:val="281" w:hRule="atLeast"/>
+          <w:trHeight w:val="281"/>
         </w:trPr>
         <w:tc>
           <w:tcPr>
@@ -785,7 +728,7 @@
             <w:pPr>
               <w:pStyle w:val="TableParagraph"/>
               <w:tabs>
-                <w:tab w:pos="5497" w:val="left" w:leader="none"/>
+                <w:tab w:val="left" w:pos="5497"/>
               </w:tabs>
               <w:spacing w:before="13"/>
               <w:ind w:left="59"/>
@@ -809,7 +752,7 @@
                 <w:spacing w:val="-7"/>
                 <w:sz w:val="20"/>
               </w:rPr>
-              <w:t> </w:t>
+              <w:t xml:space="preserve"> </w:t>
             </w:r>
             <w:r>
               <w:rPr>
@@ -889,9 +832,31 @@
           </w:p>
         </w:tc>
       </w:tr>
+    </w:tbl>
+    <w:p>
+      <w:r>
+        <w:t>{#foreach items.itemTable in items}</w:t>
+      </w:r>
+    </w:p>
+    <w:tbl>
+      <w:tblPr>
+        <w:tblW w:w="0" w:type="auto"/>
+        <w:tblInd w:w="118" w:type="dxa"/>
+        <w:tblLayout w:type="fixed"/>
+        <w:tblCellMar>
+          <w:left w:w="0" w:type="dxa"/>
+          <w:right w:w="0" w:type="dxa"/>
+        </w:tblCellMar>
+        <w:tblLook w:val="01E0" w:firstRow="1" w:lastRow="1" w:firstColumn="1" w:lastColumn="1" w:noHBand="0" w:noVBand="0"/>
+      </w:tblPr>
+      <w:tblGrid>
+        <w:gridCol w:w="6988"/>
+        <w:gridCol w:w="1578"/>
+        <w:gridCol w:w="2723"/>
+      </w:tblGrid>
       <w:tr>
         <w:trPr>
-          <w:trHeight w:val="296" w:hRule="atLeast"/>
+          <w:trHeight w:val="296"/>
         </w:trPr>
         <w:tc>
           <w:tcPr>
@@ -904,48 +869,19 @@
             <w:pPr>
               <w:pStyle w:val="TableParagraph"/>
               <w:tabs>
-                <w:tab w:pos="5874" w:val="left" w:leader="none"/>
+                <w:tab w:val="left" w:pos="5874"/>
               </w:tabs>
               <w:spacing w:before="13"/>
               <w:ind w:left="74"/>
-              <w:rPr>
-                <w:sz w:val="20"/>
-              </w:rPr>
             </w:pPr>
             <w:r>
-              <w:rPr>
-                <w:sz w:val="20"/>
-              </w:rPr>
-              <w:t>MONTHLY</w:t>
+              <w:t>{{items.itemTable.service}}</w:t>
             </w:r>
             <w:r>
-              <w:rPr>
-                <w:spacing w:val="-7"/>
-                <w:sz w:val="20"/>
-              </w:rPr>
-              <w:t> </w:t>
-            </w:r>
-            <w:r>
-              <w:rPr>
-                <w:spacing w:val="-4"/>
-                <w:sz w:val="20"/>
-              </w:rPr>
-              <w:t>COST</w:t>
-            </w:r>
-            <w:r>
-              <w:rPr>
-                <w:rFonts w:ascii="Times New Roman"/>
-                <w:sz w:val="20"/>
-              </w:rPr>
               <w:tab/>
             </w:r>
             <w:r>
-              <w:rPr>
-                <w:spacing w:val="-4"/>
-                <w:position w:val="-2"/>
-                <w:sz w:val="20"/>
-              </w:rPr>
-              <w:t>1.00</w:t>
+              <w:t>{{items.itemTable.quantity}}</w:t>
             </w:r>
           </w:p>
         </w:tc>
@@ -959,10 +895,6 @@
           <w:p>
             <w:pPr>
               <w:pStyle w:val="TableParagraph"/>
-              <w:rPr>
-                <w:rFonts w:ascii="Times New Roman"/>
-                <w:sz w:val="18"/>
-              </w:rPr>
             </w:pPr>
           </w:p>
         </w:tc>
@@ -979,23 +911,38 @@
               <w:spacing w:before="44"/>
               <w:ind w:right="1642"/>
               <w:jc w:val="right"/>
-              <w:rPr>
-                <w:sz w:val="20"/>
-              </w:rPr>
             </w:pPr>
             <w:r>
-              <w:rPr>
-                <w:spacing w:val="-2"/>
-                <w:sz w:val="20"/>
-              </w:rPr>
-              <w:t>$217.75</w:t>
+              <w:t>{{items.itemTable.price}}</w:t>
             </w:r>
           </w:p>
         </w:tc>
       </w:tr>
+    </w:tbl>
+    <w:p>
+      <w:r>
+        <w:t>{/foreach}</w:t>
+      </w:r>
+    </w:p>
+    <w:tbl>
+      <w:tblPr>
+        <w:tblW w:w="0" w:type="auto"/>
+        <w:tblInd w:w="118" w:type="dxa"/>
+        <w:tblLayout w:type="fixed"/>
+        <w:tblCellMar>
+          <w:left w:w="0" w:type="dxa"/>
+          <w:right w:w="0" w:type="dxa"/>
+        </w:tblCellMar>
+        <w:tblLook w:val="01E0" w:firstRow="1" w:lastRow="1" w:firstColumn="1" w:lastColumn="1" w:noHBand="0" w:noVBand="0"/>
+      </w:tblPr>
+      <w:tblGrid>
+        <w:gridCol w:w="6988"/>
+        <w:gridCol w:w="1578"/>
+        <w:gridCol w:w="2723"/>
+      </w:tblGrid>
       <w:tr>
         <w:trPr>
-          <w:trHeight w:val="547" w:hRule="atLeast"/>
+          <w:trHeight w:val="547"/>
         </w:trPr>
         <w:tc>
           <w:tcPr>
@@ -1005,105 +952,14 @@
             <w:pPr>
               <w:pStyle w:val="TableParagraph"/>
               <w:tabs>
-                <w:tab w:pos="5874" w:val="left" w:leader="none"/>
+                <w:tab w:val="left" w:pos="5874"/>
               </w:tabs>
-              <w:spacing w:line="245" w:lineRule="exact" w:before="16"/>
+              <w:spacing w:before="16" w:line="245" w:lineRule="exact"/>
               <w:ind w:left="74"/>
               <w:rPr>
                 <w:sz w:val="20"/>
               </w:rPr>
             </w:pPr>
-            <w:r>
-              <w:rPr>
-                <w:sz w:val="20"/>
-              </w:rPr>
-              <w:t>NEW</w:t>
-            </w:r>
-            <w:r>
-              <w:rPr>
-                <w:spacing w:val="-6"/>
-                <w:sz w:val="20"/>
-              </w:rPr>
-              <w:t> </w:t>
-            </w:r>
-            <w:r>
-              <w:rPr>
-                <w:sz w:val="20"/>
-              </w:rPr>
-              <w:t>ACCOUNT</w:t>
-            </w:r>
-            <w:r>
-              <w:rPr>
-                <w:spacing w:val="-5"/>
-                <w:sz w:val="20"/>
-              </w:rPr>
-              <w:t> </w:t>
-            </w:r>
-            <w:r>
-              <w:rPr>
-                <w:sz w:val="20"/>
-              </w:rPr>
-              <w:t>EQUIPMENT</w:t>
-            </w:r>
-            <w:r>
-              <w:rPr>
-                <w:spacing w:val="-5"/>
-                <w:sz w:val="20"/>
-              </w:rPr>
-              <w:t> </w:t>
-            </w:r>
-            <w:r>
-              <w:rPr>
-                <w:sz w:val="20"/>
-              </w:rPr>
-              <w:t>OR</w:t>
-            </w:r>
-            <w:r>
-              <w:rPr>
-                <w:spacing w:val="-5"/>
-                <w:sz w:val="20"/>
-              </w:rPr>
-              <w:t> </w:t>
-            </w:r>
-            <w:r>
-              <w:rPr>
-                <w:spacing w:val="-2"/>
-                <w:sz w:val="20"/>
-              </w:rPr>
-              <w:t>SPECIAL</w:t>
-            </w:r>
-            <w:r>
-              <w:rPr>
-                <w:rFonts w:ascii="Times New Roman"/>
-                <w:sz w:val="20"/>
-              </w:rPr>
-              <w:tab/>
-            </w:r>
-            <w:r>
-              <w:rPr>
-                <w:spacing w:val="-4"/>
-                <w:position w:val="-2"/>
-                <w:sz w:val="20"/>
-              </w:rPr>
-              <w:t>1.00</w:t>
-            </w:r>
-          </w:p>
-          <w:p>
-            <w:pPr>
-              <w:pStyle w:val="TableParagraph"/>
-              <w:spacing w:line="215" w:lineRule="exact"/>
-              <w:ind w:left="74"/>
-              <w:rPr>
-                <w:sz w:val="20"/>
-              </w:rPr>
-            </w:pPr>
-            <w:r>
-              <w:rPr>
-                <w:spacing w:val="-2"/>
-                <w:sz w:val="20"/>
-              </w:rPr>
-              <w:t>SERVICE</w:t>
-            </w:r>
           </w:p>
         </w:tc>
         <w:tc>
@@ -1137,22 +993,16 @@
               <w:ind w:right="1642"/>
               <w:jc w:val="right"/>
               <w:rPr>
+                <w:spacing w:val="-2"/>
                 <w:sz w:val="20"/>
               </w:rPr>
             </w:pPr>
-            <w:r>
-              <w:rPr>
-                <w:spacing w:val="-2"/>
-                <w:sz w:val="20"/>
-              </w:rPr>
-              <w:t>$217.75</w:t>
-            </w:r>
           </w:p>
         </w:tc>
       </w:tr>
       <w:tr>
         <w:trPr>
-          <w:trHeight w:val="308" w:hRule="atLeast"/>
+          <w:trHeight w:val="308"/>
         </w:trPr>
         <w:tc>
           <w:tcPr>
@@ -1217,14 +1067,14 @@
                 <w:spacing w:val="-2"/>
                 <w:sz w:val="20"/>
               </w:rPr>
-              <w:t>$435.50</w:t>
+              <w:t>{{subtotal}}</w:t>
             </w:r>
           </w:p>
         </w:tc>
       </w:tr>
       <w:tr>
         <w:trPr>
-          <w:trHeight w:val="307" w:hRule="atLeast"/>
+          <w:trHeight w:val="307"/>
         </w:trPr>
         <w:tc>
           <w:tcPr>
@@ -1283,14 +1133,14 @@
                 <w:spacing w:val="-2"/>
                 <w:sz w:val="20"/>
               </w:rPr>
-              <w:t>$0.00</w:t>
+              <w:t>{{tax}}</w:t>
             </w:r>
           </w:p>
         </w:tc>
       </w:tr>
       <w:tr>
         <w:trPr>
-          <w:trHeight w:val="314" w:hRule="atLeast"/>
+          <w:trHeight w:val="314"/>
         </w:trPr>
         <w:tc>
           <w:tcPr>
@@ -1333,7 +1183,7 @@
                 <w:spacing w:val="-3"/>
                 <w:sz w:val="20"/>
               </w:rPr>
-              <w:t> </w:t>
+              <w:t xml:space="preserve"> </w:t>
             </w:r>
             <w:r>
               <w:rPr>
@@ -1364,14 +1214,28 @@
                 <w:spacing w:val="-2"/>
                 <w:sz w:val="20"/>
               </w:rPr>
-              <w:t>($435.50)</w:t>
+              <w:t>(</w:t>
+            </w:r>
+            <w:r>
+              <w:rPr>
+                <w:spacing w:val="-2"/>
+                <w:sz w:val="20"/>
+              </w:rPr>
+              <w:t>{{paid}}</w:t>
+            </w:r>
+            <w:r>
+              <w:rPr>
+                <w:spacing w:val="-2"/>
+                <w:sz w:val="20"/>
+              </w:rPr>
+              <w:t>)</w:t>
             </w:r>
           </w:p>
         </w:tc>
       </w:tr>
       <w:tr>
         <w:trPr>
-          <w:trHeight w:val="290" w:hRule="atLeast"/>
+          <w:trHeight w:val="290"/>
         </w:trPr>
         <w:tc>
           <w:tcPr>
@@ -1381,11 +1245,11 @@
             <w:pPr>
               <w:pStyle w:val="TableParagraph"/>
               <w:tabs>
-                <w:tab w:pos="3307" w:val="left" w:leader="none"/>
-                <w:tab w:pos="3594" w:val="left" w:leader="none"/>
-                <w:tab w:pos="6682" w:val="left" w:leader="none"/>
+                <w:tab w:val="left" w:pos="3307"/>
+                <w:tab w:val="left" w:pos="3594"/>
+                <w:tab w:val="left" w:pos="6682"/>
               </w:tabs>
-              <w:spacing w:line="223" w:lineRule="exact" w:before="47"/>
+              <w:spacing w:before="47" w:line="223" w:lineRule="exact"/>
               <w:ind w:left="220"/>
               <w:rPr>
                 <w:rFonts w:ascii="Times New Roman"/>
@@ -1393,11 +1257,13 @@
               </w:rPr>
             </w:pPr>
             <w:r>
-              <w:rPr/>
+              <w:rPr>
+                <w:noProof/>
+              </w:rPr>
               <mc:AlternateContent>
-                <mc:Choice Requires="wps">
+                <mc:Choice Requires="wpg">
                   <w:drawing>
-                    <wp:anchor distT="0" distB="0" distL="0" distR="0" allowOverlap="1" layoutInCell="1" locked="0" behindDoc="0" simplePos="0" relativeHeight="15729664">
+                    <wp:anchor distT="0" distB="0" distL="0" distR="0" simplePos="0" relativeHeight="15729664" behindDoc="0" locked="0" layoutInCell="1" allowOverlap="1" wp14:anchorId="324F2F55" wp14:editId="22D7A779">
                       <wp:simplePos x="0" y="0"/>
                       <wp:positionH relativeFrom="column">
                         <wp:posOffset>130619</wp:posOffset>
@@ -1410,27 +1276,29 @@
                       <wp:wrapNone/>
                       <wp:docPr id="2" name="Group 2"/>
                       <wp:cNvGraphicFramePr>
-                        <a:graphicFrameLocks/>
+                        <a:graphicFrameLocks xmlns:a="http://schemas.openxmlformats.org/drawingml/2006/main"/>
                       </wp:cNvGraphicFramePr>
-                      <a:graphic>
+                      <a:graphic xmlns:a="http://schemas.openxmlformats.org/drawingml/2006/main">
                         <a:graphicData uri="http://schemas.microsoft.com/office/word/2010/wordprocessingGroup">
                           <wpg:wgp>
-                            <wpg:cNvPr id="2" name="Group 2"/>
-                            <wpg:cNvGrpSpPr/>
+                            <wpg:cNvGrpSpPr>
+                              <a:grpSpLocks/>
+                            </wpg:cNvGrpSpPr>
                             <wpg:grpSpPr>
                               <a:xfrm>
                                 <a:off x="0" y="0"/>
                                 <a:ext cx="1051560" cy="247650"/>
+                                <a:chOff x="0" y="0"/>
                                 <a:chExt cx="1051560" cy="247650"/>
                               </a:xfrm>
                             </wpg:grpSpPr>
-                            <pic:pic>
+                            <pic:pic xmlns:pic="http://schemas.openxmlformats.org/drawingml/2006/picture">
                               <pic:nvPicPr>
                                 <pic:cNvPr id="3" name="Image 3"/>
                                 <pic:cNvPicPr/>
                               </pic:nvPicPr>
                               <pic:blipFill>
-                                <a:blip r:embed="rId6" cstate="print"/>
+                                <a:blip r:embed="rId5" cstate="print"/>
                                 <a:stretch>
                                   <a:fillRect/>
                                 </a:stretch>
@@ -1453,11 +1321,29 @@
                 </mc:Choice>
                 <mc:Fallback>
                   <w:pict>
-                    <v:group style="position:absolute;margin-left:10.285pt;margin-top:-18.113052pt;width:82.8pt;height:19.5pt;mso-position-horizontal-relative:column;mso-position-vertical-relative:paragraph;z-index:15729664" id="docshapegroup1" coordorigin="206,-362" coordsize="1656,390">
-                      <v:shape style="position:absolute;left:205;top:-363;width:1656;height:390" type="#_x0000_t75" id="docshape2" stroked="false">
+                    <v:group w14:anchorId="15FCADFD" id="Group 2" o:spid="_x0000_s1026" style="position:absolute;margin-left:10.3pt;margin-top:-18.1pt;width:82.8pt;height:19.5pt;z-index:15729664;mso-wrap-distance-left:0;mso-wrap-distance-right:0" coordsize="10515,2476" o:gfxdata="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">
+                      <v:shapetype id="_x0000_t75" coordsize="21600,21600" o:spt="75" o:preferrelative="t" path="m@4@5l@4@11@9@11@9@5xe" filled="f" stroked="f">
+                        <v:stroke joinstyle="miter"/>
+                        <v:formulas>
+                          <v:f eqn="if lineDrawn pixelLineWidth 0"/>
+                          <v:f eqn="sum @0 1 0"/>
+                          <v:f eqn="sum 0 0 @1"/>
+                          <v:f eqn="prod @2 1 2"/>
+                          <v:f eqn="prod @3 21600 pixelWidth"/>
+                          <v:f eqn="prod @3 21600 pixelHeight"/>
+                          <v:f eqn="sum @0 0 1"/>
+                          <v:f eqn="prod @6 1 2"/>
+                          <v:f eqn="prod @7 21600 pixelWidth"/>
+                          <v:f eqn="sum @8 21600 0"/>
+                          <v:f eqn="prod @7 21600 pixelHeight"/>
+                          <v:f eqn="sum @10 21600 0"/>
+                        </v:formulas>
+                        <v:path o:extrusionok="f" gradientshapeok="t" o:connecttype="rect"/>
+                        <o:lock v:ext="edit" aspectratio="t"/>
+                      </v:shapetype>
+                      <v:shape id="Image 3" o:spid="_x0000_s1027" type="#_x0000_t75" style="position:absolute;width:10511;height:2474;visibility:visible;mso-wrap-style:square" o:gfxdata="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">
                         <v:imagedata r:id="rId6" o:title=""/>
                       </v:shape>
-                      <w10:wrap type="none"/>
                     </v:group>
                   </w:pict>
                 </mc:Fallback>
@@ -1469,14 +1355,20 @@
                 <w:sz w:val="20"/>
                 <w:u w:val="single"/>
               </w:rPr>
-              <w:t> </w:t>
+              <w:t xml:space="preserve"> </w:t>
+            </w:r>
+            <w:r>
+              <w:rPr>
+                <w:rFonts w:ascii="Times New Roman"/>
+                <w:sz w:val="20"/>
+                <w:u w:val="single"/>
+              </w:rPr>
               <w:tab/>
             </w:r>
             <w:r>
               <w:rPr>
                 <w:rFonts w:ascii="Times New Roman"/>
                 <w:sz w:val="20"/>
-                <w:u w:val="none"/>
               </w:rPr>
               <w:tab/>
             </w:r>
@@ -1486,7 +1378,14 @@
                 <w:sz w:val="20"/>
                 <w:u w:val="single"/>
               </w:rPr>
-              <w:t> </w:t>
+              <w:t xml:space="preserve"> </w:t>
+            </w:r>
+            <w:r>
+              <w:rPr>
+                <w:rFonts w:ascii="Times New Roman"/>
+                <w:sz w:val="20"/>
+                <w:u w:val="single"/>
+              </w:rPr>
               <w:tab/>
             </w:r>
           </w:p>
@@ -1498,7 +1397,7 @@
           <w:p>
             <w:pPr>
               <w:pStyle w:val="TableParagraph"/>
-              <w:spacing w:line="224" w:lineRule="exact" w:before="46"/>
+              <w:spacing w:before="46" w:line="224" w:lineRule="exact"/>
               <w:ind w:left="43"/>
               <w:rPr>
                 <w:b/>
@@ -1541,7 +1440,7 @@
       </w:tr>
       <w:tr>
         <w:trPr>
-          <w:trHeight w:val="245" w:hRule="atLeast"/>
+          <w:trHeight w:val="245"/>
         </w:trPr>
         <w:tc>
           <w:tcPr>
@@ -1551,7 +1450,7 @@
             <w:pPr>
               <w:pStyle w:val="TableParagraph"/>
               <w:tabs>
-                <w:tab w:pos="3343" w:val="left" w:leader="none"/>
+                <w:tab w:val="left" w:pos="3343"/>
               </w:tabs>
               <w:spacing w:before="8"/>
               <w:ind w:right="98"/>
@@ -1561,11 +1460,13 @@
               </w:rPr>
             </w:pPr>
             <w:r>
-              <w:rPr/>
+              <w:rPr>
+                <w:noProof/>
+              </w:rPr>
               <mc:AlternateContent>
-                <mc:Choice Requires="wps">
+                <mc:Choice Requires="wpg">
                   <w:drawing>
-                    <wp:anchor distT="0" distB="0" distL="0" distR="0" allowOverlap="1" layoutInCell="1" locked="0" behindDoc="1" simplePos="0" relativeHeight="487493120">
+                    <wp:anchor distT="0" distB="0" distL="0" distR="0" simplePos="0" relativeHeight="487493120" behindDoc="1" locked="0" layoutInCell="1" allowOverlap="1" wp14:anchorId="46408D65" wp14:editId="357D3DA0">
                       <wp:simplePos x="0" y="0"/>
                       <wp:positionH relativeFrom="column">
                         <wp:posOffset>2273706</wp:posOffset>
@@ -1578,21 +1479,23 @@
                       <wp:wrapNone/>
                       <wp:docPr id="4" name="Group 4"/>
                       <wp:cNvGraphicFramePr>
-                        <a:graphicFrameLocks/>
+                        <a:graphicFrameLocks xmlns:a="http://schemas.openxmlformats.org/drawingml/2006/main"/>
                       </wp:cNvGraphicFramePr>
-                      <a:graphic>
+                      <a:graphic xmlns:a="http://schemas.openxmlformats.org/drawingml/2006/main">
                         <a:graphicData uri="http://schemas.microsoft.com/office/word/2010/wordprocessingGroup">
                           <wpg:wgp>
-                            <wpg:cNvPr id="4" name="Group 4"/>
-                            <wpg:cNvGrpSpPr/>
+                            <wpg:cNvGrpSpPr>
+                              <a:grpSpLocks/>
+                            </wpg:cNvGrpSpPr>
                             <wpg:grpSpPr>
                               <a:xfrm>
                                 <a:off x="0" y="0"/>
                                 <a:ext cx="603250" cy="264160"/>
+                                <a:chOff x="0" y="0"/>
                                 <a:chExt cx="603250" cy="264160"/>
                               </a:xfrm>
                             </wpg:grpSpPr>
-                            <pic:pic>
+                            <pic:pic xmlns:pic="http://schemas.openxmlformats.org/drawingml/2006/picture">
                               <pic:nvPicPr>
                                 <pic:cNvPr id="5" name="Image 5"/>
                                 <pic:cNvPicPr/>
@@ -1621,11 +1524,10 @@
                 </mc:Choice>
                 <mc:Fallback>
                   <w:pict>
-                    <v:group style="position:absolute;margin-left:179.031998pt;margin-top:-32.619083pt;width:47.5pt;height:20.8pt;mso-position-horizontal-relative:column;mso-position-vertical-relative:paragraph;z-index:-15823360" id="docshapegroup3" coordorigin="3581,-652" coordsize="950,416">
-                      <v:shape style="position:absolute;left:3580;top:-653;width:954;height:418" type="#_x0000_t75" id="docshape4" stroked="false">
-                        <v:imagedata r:id="rId7" o:title=""/>
+                    <v:group w14:anchorId="265314F7" id="Group 4" o:spid="_x0000_s1026" style="position:absolute;margin-left:179.05pt;margin-top:-32.6pt;width:47.5pt;height:20.8pt;z-index:-15823360;mso-wrap-distance-left:0;mso-wrap-distance-right:0" coordsize="6032,2641" o:gfxdata="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">
+                      <v:shape id="Image 5" o:spid="_x0000_s1027" type="#_x0000_t75" style="position:absolute;width:6056;height:2651;visibility:visible;mso-wrap-style:square" o:gfxdata="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">
+                        <v:imagedata r:id="rId8" o:title=""/>
                       </v:shape>
-                      <w10:wrap type="none"/>
                     </v:group>
                   </w:pict>
                 </mc:Fallback>
@@ -1642,7 +1544,7 @@
                 <w:spacing w:val="-8"/>
                 <w:sz w:val="16"/>
               </w:rPr>
-              <w:t> </w:t>
+              <w:t xml:space="preserve"> </w:t>
             </w:r>
             <w:r>
               <w:rPr>
@@ -1663,7 +1565,7 @@
                 <w:spacing w:val="-10"/>
                 <w:sz w:val="16"/>
               </w:rPr>
-              <w:t> </w:t>
+              <w:t xml:space="preserve"> </w:t>
             </w:r>
             <w:r>
               <w:rPr>
@@ -1681,7 +1583,7 @@
           <w:p>
             <w:pPr>
               <w:pStyle w:val="TableParagraph"/>
-              <w:spacing w:line="210" w:lineRule="exact" w:before="15"/>
+              <w:spacing w:before="15" w:line="210" w:lineRule="exact"/>
               <w:ind w:left="43"/>
               <w:rPr>
                 <w:b/>
@@ -1701,7 +1603,7 @@
                 <w:spacing w:val="-6"/>
                 <w:sz w:val="20"/>
               </w:rPr>
-              <w:t> </w:t>
+              <w:t xml:space="preserve"> </w:t>
             </w:r>
             <w:r>
               <w:rPr>
@@ -1720,7 +1622,7 @@
           <w:p>
             <w:pPr>
               <w:pStyle w:val="TableParagraph"/>
-              <w:spacing w:line="210" w:lineRule="exact" w:before="15"/>
+              <w:spacing w:before="15" w:line="210" w:lineRule="exact"/>
               <w:ind w:right="1656"/>
               <w:jc w:val="right"/>
               <w:rPr>
@@ -1903,14 +1805,14 @@
     </w:p>
     <w:p>
       <w:pPr>
-        <w:spacing w:after="0"/>
         <w:rPr>
           <w:sz w:val="20"/>
         </w:rPr>
         <w:sectPr>
           <w:type w:val="continuous"/>
           <w:pgSz w:w="12240" w:h="15840"/>
-          <w:pgMar w:top="180" w:bottom="280" w:left="180" w:right="520"/>
+          <w:pgMar w:top="180" w:right="520" w:bottom="280" w:left="180" w:header="720" w:footer="720" w:gutter="0"/>
+          <w:cols w:space="720"/>
         </w:sectPr>
       </w:pPr>
     </w:p>
@@ -1947,84 +1849,67 @@
     </w:p>
     <w:p>
       <w:pPr>
-        <w:spacing w:line="240" w:lineRule="auto" w:before="0"/>
         <w:rPr>
           <w:sz w:val="18"/>
         </w:rPr>
       </w:pPr>
       <w:r>
-        <w:rPr/>
         <w:br w:type="column"/>
       </w:r>
-      <w:r>
+    </w:p>
+    <w:p>
+      <w:pPr>
+        <w:pStyle w:val="BodyText"/>
+        <w:spacing w:before="103"/>
+      </w:pPr>
+    </w:p>
+    <w:p>
+      <w:pPr>
+        <w:pStyle w:val="BodyText"/>
+        <w:ind w:left="204"/>
+      </w:pPr>
+      <w:r>
+        <w:t>Prime</w:t>
+      </w:r>
+      <w:r>
+        <w:rPr>
+          <w:spacing w:val="-5"/>
+        </w:rPr>
+        <w:t xml:space="preserve"> </w:t>
+      </w:r>
+      <w:r>
+        <w:t>Produce</w:t>
+      </w:r>
+      <w:r>
+        <w:rPr>
+          <w:spacing w:val="-4"/>
+        </w:rPr>
+        <w:t xml:space="preserve"> </w:t>
+      </w:r>
+      <w:r>
+        <w:t>Community</w:t>
+      </w:r>
+      <w:r>
+        <w:rPr>
+          <w:spacing w:val="-4"/>
+        </w:rPr>
+        <w:t xml:space="preserve"> </w:t>
+      </w:r>
+      <w:r>
+        <w:rPr>
+          <w:spacing w:val="-2"/>
+        </w:rPr>
+        <w:t>Center</w:t>
+      </w:r>
+    </w:p>
+    <w:p>
+      <w:pPr>
         <w:rPr>
           <w:sz w:val="18"/>
         </w:rPr>
-      </w:r>
-    </w:p>
-    <w:p>
-      <w:pPr>
-        <w:pStyle w:val="BodyText"/>
-        <w:spacing w:before="103"/>
-      </w:pPr>
-    </w:p>
-    <w:p>
-      <w:pPr>
-        <w:pStyle w:val="BodyText"/>
-        <w:ind w:left="204"/>
-      </w:pPr>
-      <w:r>
-        <w:rPr/>
-        <w:t>Prime</w:t>
-      </w:r>
-      <w:r>
-        <w:rPr>
-          <w:spacing w:val="-5"/>
-        </w:rPr>
-        <w:t> </w:t>
-      </w:r>
-      <w:r>
-        <w:rPr/>
-        <w:t>Produce</w:t>
-      </w:r>
-      <w:r>
-        <w:rPr>
-          <w:spacing w:val="-4"/>
-        </w:rPr>
-        <w:t> </w:t>
-      </w:r>
-      <w:r>
-        <w:rPr/>
-        <w:t>Community</w:t>
-      </w:r>
-      <w:r>
-        <w:rPr>
-          <w:spacing w:val="-4"/>
-        </w:rPr>
-        <w:t> </w:t>
-      </w:r>
-      <w:r>
-        <w:rPr>
-          <w:spacing w:val="-2"/>
-        </w:rPr>
-        <w:t>Center</w:t>
-      </w:r>
-    </w:p>
-    <w:p>
-      <w:pPr>
-        <w:spacing w:line="240" w:lineRule="auto" w:before="0"/>
-        <w:rPr>
-          <w:sz w:val="18"/>
-        </w:rPr>
-      </w:pPr>
-      <w:r>
-        <w:rPr/>
+      </w:pPr>
+      <w:r>
         <w:br w:type="column"/>
-      </w:r>
-      <w:r>
-        <w:rPr>
-          <w:sz w:val="18"/>
-        </w:rPr>
       </w:r>
     </w:p>
     <w:p>
@@ -2049,27 +1934,19 @@
           <w:color w:val="000080"/>
           <w:spacing w:val="-2"/>
         </w:rPr>
-        <w:t> </w:t>
-      </w:r>
-      <w:r>
-        <w:rPr>
-          <w:color w:val="000080"/>
-          <w:spacing w:val="-2"/>
-        </w:rPr>
-        <w:t>Number:</w:t>
+        <w:t xml:space="preserve"> Number:</w:t>
       </w:r>
     </w:p>
     <w:p>
       <w:pPr>
         <w:pStyle w:val="BodyText"/>
         <w:tabs>
-          <w:tab w:pos="3057" w:val="left" w:leader="none"/>
+          <w:tab w:val="left" w:pos="3057"/>
         </w:tabs>
         <w:spacing w:before="92"/>
         <w:ind w:left="161"/>
       </w:pPr>
       <w:r>
-        <w:rPr/>
         <w:br w:type="column"/>
       </w:r>
       <w:r>
@@ -2079,7 +1956,6 @@
         <w:t>142877</w:t>
       </w:r>
       <w:r>
-        <w:rPr/>
         <w:tab/>
       </w:r>
       <w:r>
@@ -2107,7 +1983,7 @@
           <w:color w:val="000080"/>
           <w:spacing w:val="-4"/>
         </w:rPr>
-        <w:t> </w:t>
+        <w:t xml:space="preserve"> </w:t>
       </w:r>
       <w:r>
         <w:rPr>
@@ -2120,7 +1996,7 @@
           <w:color w:val="000080"/>
           <w:spacing w:val="27"/>
         </w:rPr>
-        <w:t> </w:t>
+        <w:t xml:space="preserve"> </w:t>
       </w:r>
       <w:r>
         <w:rPr>
@@ -2131,12 +2007,11 @@
     </w:p>
     <w:p>
       <w:pPr>
-        <w:spacing w:after="0"/>
         <w:sectPr>
           <w:type w:val="continuous"/>
           <w:pgSz w:w="12240" w:h="15840"/>
-          <w:pgMar w:top="180" w:bottom="280" w:left="180" w:right="520"/>
-          <w:cols w:num="4" w:equalWidth="0">
+          <w:pgMar w:top="180" w:right="520" w:bottom="280" w:left="180" w:header="720" w:footer="720" w:gutter="0"/>
+          <w:cols w:num="4" w:space="720" w:equalWidth="0">
             <w:col w:w="804" w:space="87"/>
             <w:col w:w="3798" w:space="381"/>
             <w:col w:w="1204" w:space="40"/>
@@ -2151,37 +2026,33 @@
         <w:ind w:left="1095" w:right="959"/>
       </w:pPr>
       <w:r>
-        <w:rPr/>
         <w:t>Renee Keitt 424</w:t>
       </w:r>
       <w:r>
         <w:rPr>
           <w:spacing w:val="-13"/>
         </w:rPr>
-        <w:t> </w:t>
-      </w:r>
-      <w:r>
-        <w:rPr/>
+        <w:t xml:space="preserve"> </w:t>
+      </w:r>
+      <w:r>
         <w:t>W</w:t>
       </w:r>
       <w:r>
         <w:rPr>
           <w:spacing w:val="-12"/>
         </w:rPr>
-        <w:t> </w:t>
-      </w:r>
-      <w:r>
-        <w:rPr/>
+        <w:t xml:space="preserve"> </w:t>
+      </w:r>
+      <w:r>
         <w:t>54th</w:t>
       </w:r>
       <w:r>
         <w:rPr>
           <w:spacing w:val="-13"/>
         </w:rPr>
-        <w:t> </w:t>
-      </w:r>
-      <w:r>
-        <w:rPr/>
+        <w:t xml:space="preserve"> </w:t>
+      </w:r>
+      <w:r>
         <w:t>St</w:t>
       </w:r>
     </w:p>
@@ -2191,37 +2062,33 @@
         <w:ind w:left="1095"/>
       </w:pPr>
       <w:r>
-        <w:rPr/>
         <w:t>New</w:t>
       </w:r>
       <w:r>
         <w:rPr>
           <w:spacing w:val="-6"/>
         </w:rPr>
-        <w:t> </w:t>
-      </w:r>
-      <w:r>
-        <w:rPr/>
+        <w:t xml:space="preserve"> </w:t>
+      </w:r>
+      <w:r>
         <w:t>York,</w:t>
       </w:r>
       <w:r>
         <w:rPr>
           <w:spacing w:val="-5"/>
         </w:rPr>
-        <w:t> </w:t>
-      </w:r>
-      <w:r>
-        <w:rPr/>
+        <w:t xml:space="preserve"> </w:t>
+      </w:r>
+      <w:r>
         <w:t>NY</w:t>
       </w:r>
       <w:r>
         <w:rPr>
           <w:spacing w:val="-5"/>
         </w:rPr>
-        <w:t> </w:t>
-      </w:r>
-      <w:r>
-        <w:rPr/>
+        <w:t xml:space="preserve"> </w:t>
+      </w:r>
+      <w:r>
         <w:t>10019-</w:t>
       </w:r>
       <w:r>
@@ -2238,7 +2105,6 @@
         <w:ind w:left="1095"/>
       </w:pPr>
       <w:r>
-        <w:rPr/>
         <w:br w:type="column"/>
       </w:r>
       <w:r>
@@ -2252,17 +2118,16 @@
           <w:color w:val="000080"/>
           <w:spacing w:val="4"/>
         </w:rPr>
-        <w:t> </w:t>
-      </w:r>
-      <w:r>
-        <w:rPr/>
+        <w:t xml:space="preserve"> </w:t>
+      </w:r>
+      <w:r>
         <w:t>NET</w:t>
       </w:r>
       <w:r>
         <w:rPr>
           <w:spacing w:val="-4"/>
         </w:rPr>
-        <w:t> </w:t>
+        <w:t xml:space="preserve"> </w:t>
       </w:r>
       <w:r>
         <w:rPr>
@@ -2273,12 +2138,11 @@
     </w:p>
     <w:p>
       <w:pPr>
-        <w:spacing w:after="0"/>
         <w:sectPr>
           <w:type w:val="continuous"/>
           <w:pgSz w:w="12240" w:h="15840"/>
-          <w:pgMar w:top="180" w:bottom="280" w:left="180" w:right="520"/>
-          <w:cols w:num="2" w:equalWidth="0">
+          <w:pgMar w:top="180" w:right="520" w:bottom="280" w:left="180" w:header="720" w:footer="720" w:gutter="0"/>
+          <w:cols w:num="2" w:space="720" w:equalWidth="0">
             <w:col w:w="3275" w:space="1345"/>
             <w:col w:w="6920"/>
           </w:cols>
@@ -2290,11 +2154,13 @@
         <w:pStyle w:val="BodyText"/>
       </w:pPr>
       <w:r>
-        <w:rPr/>
+        <w:rPr>
+          <w:noProof/>
+        </w:rPr>
         <mc:AlternateContent>
           <mc:Choice Requires="wps">
             <w:drawing>
-              <wp:anchor distT="0" distB="0" distL="0" distR="0" allowOverlap="1" layoutInCell="1" locked="0" behindDoc="0" simplePos="0" relativeHeight="15729152">
+              <wp:anchor distT="0" distB="0" distL="0" distR="0" simplePos="0" relativeHeight="15729152" behindDoc="0" locked="0" layoutInCell="1" allowOverlap="1" wp14:anchorId="20B1E61D" wp14:editId="63D5A8D8">
                 <wp:simplePos x="0" y="0"/>
                 <wp:positionH relativeFrom="page">
                   <wp:posOffset>7306551</wp:posOffset>
@@ -2307,13 +2173,14 @@
                 <wp:wrapNone/>
                 <wp:docPr id="6" name="Graphic 6"/>
                 <wp:cNvGraphicFramePr>
-                  <a:graphicFrameLocks/>
+                  <a:graphicFrameLocks xmlns:a="http://schemas.openxmlformats.org/drawingml/2006/main"/>
                 </wp:cNvGraphicFramePr>
-                <a:graphic>
+                <a:graphic xmlns:a="http://schemas.openxmlformats.org/drawingml/2006/main">
                   <a:graphicData uri="http://schemas.microsoft.com/office/word/2010/wordprocessingShape">
                     <wps:wsp>
-                      <wps:cNvPr id="6" name="Graphic 6"/>
-                      <wps:cNvSpPr/>
+                      <wps:cNvSpPr>
+                        <a:spLocks/>
+                      </wps:cNvSpPr>
                       <wps:spPr>
                         <a:xfrm>
                           <a:off x="0" y="0"/>
@@ -3156,10 +3023,9 @@
           </mc:Choice>
           <mc:Fallback>
             <w:pict>
-              <v:shape style="position:absolute;margin-left:575.319031pt;margin-top:603.015015pt;width:27.5pt;height:131.15pt;mso-position-horizontal-relative:page;mso-position-vertical-relative:page;z-index:15729152" id="docshape5" coordorigin="11506,12060" coordsize="550,2623" path="m12056,14661l11506,14661,11506,14683,12056,14683,12056,14661xm12056,14592l11506,14592,11506,14613,12056,14613,12056,14592xm12056,14523l11506,14523,11506,14570,12056,14570,12056,14523xm12056,14454l11506,14454,11506,14501,12056,14501,12056,14454xm12056,14410l11506,14410,11506,14432,12056,14432,12056,14410xm12056,14341l11506,14341,11506,14389,12056,14389,12056,14341xm12056,14298l11506,14298,11506,14320,12056,14320,12056,14298xm12056,14229l11506,14229,11506,14251,12056,14251,12056,14229xm12056,14186l11506,14186,11506,14207,12056,14207,12056,14186xm12056,14117l11506,14117,11506,14164,12056,14164,12056,14117xm12056,14047l11506,14047,11506,14095,12056,14095,12056,14047xm12056,14004l11506,14004,11506,14026,12056,14026,12056,14004xm12056,13935l11506,13935,11506,13957,12056,13957,12056,13935xm12056,13892l11506,13892,11506,13914,12056,13914,12056,13892xm12056,13823l11506,13823,11506,13870,12056,13870,12056,13823xm12056,13780l11506,13780,11506,13801,12056,13801,12056,13780xm12056,13736l11506,13736,11506,13758,12056,13758,12056,13736xm12056,13641l11506,13641,11506,13689,12056,13689,12056,13641xm12056,13598l11506,13598,11506,13620,12056,13620,12056,13598xm12056,13529l11506,13529,11506,13577,12056,13577,12056,13529xm12056,13460l11506,13460,11506,13508,12056,13508,12056,13460xm12056,13417l11506,13417,11506,13438,12056,13438,12056,13417xm12056,13348l11506,13348,11506,13369,12056,13369,12056,13348xm12056,13279l11506,13279,11506,13326,12056,13326,12056,13279xm12056,13235l11506,13235,11506,13257,12056,13257,12056,13235xm12056,13166l11506,13166,11506,13214,12056,13214,12056,13166xm12056,13123l11506,13123,11506,13145,12056,13145,12056,13123xm12056,13054l11506,13054,11506,13076,12056,13076,12056,13054xm12056,13011l11506,13011,11506,13032,12056,13032,12056,13011xm12056,12942l11506,12942,11506,12989,12056,12989,12056,12942xm12056,12872l11506,12872,11506,12920,12056,12920,12056,12872xm12056,12829l11506,12829,11506,12851,12056,12851,12056,12829xm12056,12734l11506,12734,11506,12782,12056,12782,12056,12734xm12056,12691l11506,12691,11506,12713,12056,12713,12056,12691xm12056,12648l11506,12648,11506,12669,12056,12669,12056,12648xm12056,12579l11506,12579,11506,12626,12056,12626,12056,12579xm12056,12536l11506,12536,11506,12557,12056,12557,12056,12536xm12056,12466l11506,12466,11506,12488,12056,12488,12056,12466xm12056,12423l11506,12423,11506,12445,12056,12445,12056,12423xm12056,12354l11506,12354,11506,12402,12056,12402,12056,12354xm12056,12311l11506,12311,11506,12332,12056,12332,12056,12311xm12056,12242l11506,12242,11506,12263,12056,12263,12056,12242xm12056,12173l11506,12173,11506,12220,12056,12220,12056,12173xm12056,12104l11506,12104,11506,12151,12056,12151,12056,12104xm12056,12060l11506,12060,11506,12082,12056,12082,12056,12060xe" filled="true" fillcolor="#000000" stroked="false">
+              <v:shape w14:anchorId="58C5D8DF" id="Graphic 6" o:spid="_x0000_s1026" style="position:absolute;margin-left:575.3pt;margin-top:603pt;width:27.5pt;height:131.15pt;z-index:15729152;visibility:visible;mso-wrap-style:square;mso-wrap-distance-left:0;mso-wrap-distance-top:0;mso-wrap-distance-right:0;mso-wrap-distance-bottom:0;mso-position-horizontal:absolute;mso-position-horizontal-relative:page;mso-position-vertical:absolute;mso-position-vertical-relative:page;v-text-anchor:top" coordsize="349250,1665605" o:gfxdata="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" path="m348996,1651393l,1651393r,13716l348996,1665109r,-13716xem348996,1607502l,1607502r,13716l348996,1621218r,-13716xem348996,1563611l,1563611r,30175l348996,1593786r,-30175xem348996,1519720l,1519720r,30175l348996,1549895r,-30175xem348996,1492288l,1492288r,13716l348996,1506004r,-13716xem348996,1448396l,1448396r,30176l348996,1478572r,-30176xem348996,1420964l,1420964r,13716l348996,1434680r,-13716xem348996,1377073l,1377073r,13716l348996,1390789r,-13716xem348996,1349641l,1349641r,13716l348996,1363357r,-13716xem348996,1305750l,1305750r,30175l348996,1335925r,-30175xem348996,1261859l,1261859r,30175l348996,1292034r,-30175xem348996,1234427l,1234427r,13716l348996,1248143r,-13716xem348996,1190536l,1190536r,13716l348996,1204252r,-13716xem348996,1163116l,1163116r,13716l348996,1176832r,-13716xem348996,1119212l,1119212r,30176l348996,1149388r,-30176xem348996,1091780l,1091780r,13716l348996,1105496r,-13716xem348996,1064348l,1064348r,13716l348996,1078064r,-13716xem348996,1004011l,1004011r,30175l348996,1034186r,-30175xem348996,976579l,976579r,13716l348996,990295r,-13716xem348996,932688l,932688r,30175l348996,962863r,-30175xem348996,888796l,888796r,30176l348996,918972r,-30176xem348996,861364l,861364r,13716l348996,875080r,-13716xem348996,817473l,817473r,13716l348996,831189r,-13716xem348996,773582l,773582r,30175l348996,803757r,-30175xem348996,746150l,746150r,13716l348996,759866r,-13716xem348996,702259l,702259r,30175l348996,732434r,-30175xem348996,674827l,674827r,13716l348996,688543r,-13716xem348996,630936l,630936r,13716l348996,644652r,-13716xem348996,603504l,603504r,13716l348996,617220r,-13716xem348996,559612l,559612r,30176l348996,589788r,-30176xem348996,515721l,515721r,30175l348996,545896r,-30175xem348996,488289l,488289r,13716l348996,502005r,-13716xem348996,427939l,427939r,30175l348996,458114r,-30175xem348996,400507l,400507r,13716l348996,414223r,-13716xem348996,373075l,373075r,13716l348996,386791r,-13716xem348996,329184l,329184r,30175l348996,359359r,-30175xem348996,301752l,301752r,13716l348996,315468r,-13716xem348996,257860l,257860r,13716l348996,271576r,-13716xem348996,230428l,230428r,13716l348996,244144r,-13716xem348996,186537l,186537r,30175l348996,216712r,-30175xem348996,159105l,159105r,13716l348996,172821r,-13716xem348996,115214l,115214r,13716l348996,128930r,-13716xem348996,71323l,71323r,30175l348996,101498r,-30175xem348996,27432l,27432,,57607r348996,l348996,27432xem348996,l,,,13716r348996,l348996,xe" fillcolor="black" stroked="f">
                 <v:path arrowok="t"/>
-                <v:fill type="solid"/>
-                <w10:wrap type="none"/>
+                <w10:wrap anchorx="page" anchory="page"/>
               </v:shape>
             </w:pict>
           </mc:Fallback>
@@ -3188,27 +3054,24 @@
         <w:ind w:left="1095" w:right="8510"/>
       </w:pPr>
       <w:r>
-        <w:rPr/>
         <w:t>Liberty</w:t>
       </w:r>
       <w:r>
         <w:rPr>
           <w:spacing w:val="-15"/>
         </w:rPr>
-        <w:t> </w:t>
-      </w:r>
-      <w:r>
-        <w:rPr/>
+        <w:t xml:space="preserve"> </w:t>
+      </w:r>
+      <w:r>
         <w:t>Pest</w:t>
       </w:r>
       <w:r>
         <w:rPr>
           <w:spacing w:val="-12"/>
         </w:rPr>
-        <w:t> </w:t>
-      </w:r>
-      <w:r>
-        <w:rPr/>
+        <w:t xml:space="preserve"> </w:t>
+      </w:r>
+      <w:r>
         <w:t>Control 8220 17th Avenue</w:t>
       </w:r>
     </w:p>
@@ -3218,24 +3081,22 @@
         <w:ind w:left="1095"/>
       </w:pPr>
       <w:r>
-        <w:rPr/>
         <w:t>Brooklyn,</w:t>
       </w:r>
       <w:r>
         <w:rPr>
           <w:spacing w:val="-6"/>
         </w:rPr>
-        <w:t> </w:t>
-      </w:r>
-      <w:r>
-        <w:rPr/>
+        <w:t xml:space="preserve"> </w:t>
+      </w:r>
+      <w:r>
         <w:t>NY</w:t>
       </w:r>
       <w:r>
         <w:rPr>
           <w:spacing w:val="-5"/>
         </w:rPr>
-        <w:t> </w:t>
+        <w:t xml:space="preserve"> </w:t>
       </w:r>
       <w:r>
         <w:rPr>
@@ -3265,21 +3126,22 @@
     <w:sectPr>
       <w:type w:val="continuous"/>
       <w:pgSz w:w="12240" w:h="15840"/>
-      <w:pgMar w:top="180" w:bottom="280" w:left="180" w:right="520"/>
+      <w:pgMar w:top="180" w:right="520" w:bottom="280" w:left="180" w:header="720" w:footer="720" w:gutter="0"/>
+      <w:cols w:space="720"/>
     </w:sectPr>
   </w:body>
 </w:document>
 </file>
 
 <file path=word/styles.xml><?xml version="1.0" encoding="utf-8"?>
-<w:styles xmlns:r="http://schemas.openxmlformats.org/officeDocument/2006/relationships" xmlns:w="http://schemas.openxmlformats.org/wordprocessingml/2006/main">
+<w:styles xmlns:mc="http://schemas.openxmlformats.org/markup-compatibility/2006" xmlns:r="http://schemas.openxmlformats.org/officeDocument/2006/relationships" xmlns:w="http://schemas.openxmlformats.org/wordprocessingml/2006/main" xmlns:w14="http://schemas.microsoft.com/office/word/2010/wordml" xmlns:w15="http://schemas.microsoft.com/office/word/2012/wordml" xmlns:w16cex="http://schemas.microsoft.com/office/word/2018/wordml/cex" xmlns:w16cid="http://schemas.microsoft.com/office/word/2016/wordml/cid" xmlns:w16="http://schemas.microsoft.com/office/word/2018/wordml" xmlns:w16du="http://schemas.microsoft.com/office/word/2023/wordml/word16du" xmlns:w16sdtdh="http://schemas.microsoft.com/office/word/2020/wordml/sdtdatahash" xmlns:w16sdtfl="http://schemas.microsoft.com/office/word/2024/wordml/sdtformatlock" xmlns:w16se="http://schemas.microsoft.com/office/word/2015/wordml/symex" mc:Ignorable="w14 w15 w16se w16cid w16 w16cex w16sdtdh w16sdtfl w16du">
   <w:docDefaults>
     <w:rPrDefault>
       <w:rPr>
-        <w:rFonts w:cstheme="minorBidi" w:hAnsiTheme="minorHAnsi" w:eastAsiaTheme="minorHAnsi" w:asciiTheme="minorHAnsi"/>
+        <w:rFonts w:asciiTheme="minorHAnsi" w:eastAsiaTheme="minorHAnsi" w:hAnsiTheme="minorHAnsi" w:cstheme="minorBidi"/>
         <w:sz w:val="22"/>
         <w:szCs w:val="22"/>
-        <w:lang w:val="en-US" w:bidi="ar-SA" w:eastAsia="en-US"/>
+        <w:lang w:val="en-US" w:eastAsia="en-US" w:bidi="ar-SA"/>
       </w:rPr>
     </w:rPrDefault>
     <w:pPrDefault>
@@ -3287,101 +3149,458 @@
         <w:widowControl w:val="0"/>
         <w:autoSpaceDE w:val="0"/>
         <w:autoSpaceDN w:val="0"/>
-        <w:spacing w:lineRule="auto" w:line="240" w:before="0" w:after="0"/>
-        <w:ind w:left="0" w:right="0"/>
-        <w:jc w:val="left"/>
       </w:pPr>
     </w:pPrDefault>
   </w:docDefaults>
-  <w:style w:styleId="DefaultParagraphFont" w:default="1" w:type="character">
+  <w:latentStyles w:defLockedState="0" w:defUIPriority="99" w:defSemiHidden="0" w:defUnhideWhenUsed="0" w:defQFormat="0" w:count="376">
+    <w:lsdException w:name="Normal" w:uiPriority="0" w:qFormat="1"/>
+    <w:lsdException w:name="heading 1" w:uiPriority="9" w:qFormat="1"/>
+    <w:lsdException w:name="heading 2" w:semiHidden="1" w:uiPriority="9" w:unhideWhenUsed="1" w:qFormat="1"/>
+    <w:lsdException w:name="heading 3" w:semiHidden="1" w:uiPriority="9" w:unhideWhenUsed="1" w:qFormat="1"/>
+    <w:lsdException w:name="heading 4" w:semiHidden="1" w:uiPriority="9" w:unhideWhenUsed="1" w:qFormat="1"/>
+    <w:lsdException w:name="heading 5" w:semiHidden="1" w:uiPriority="9" w:unhideWhenUsed="1" w:qFormat="1"/>
+    <w:lsdException w:name="heading 6" w:semiHidden="1" w:uiPriority="9" w:unhideWhenUsed="1" w:qFormat="1"/>
+    <w:lsdException w:name="heading 7" w:semiHidden="1" w:uiPriority="9" w:unhideWhenUsed="1" w:qFormat="1"/>
+    <w:lsdException w:name="heading 8" w:semiHidden="1" w:uiPriority="9" w:unhideWhenUsed="1" w:qFormat="1"/>
+    <w:lsdException w:name="heading 9" w:semiHidden="1" w:uiPriority="9" w:unhideWhenUsed="1" w:qFormat="1"/>
+    <w:lsdException w:name="index 1" w:semiHidden="1" w:unhideWhenUsed="1"/>
+    <w:lsdException w:name="index 2" w:semiHidden="1" w:unhideWhenUsed="1"/>
+    <w:lsdException w:name="index 3" w:semiHidden="1" w:unhideWhenUsed="1"/>
+    <w:lsdException w:name="index 4" w:semiHidden="1" w:unhideWhenUsed="1"/>
+    <w:lsdException w:name="index 5" w:semiHidden="1" w:unhideWhenUsed="1"/>
+    <w:lsdException w:name="index 6" w:semiHidden="1" w:unhideWhenUsed="1"/>
+    <w:lsdException w:name="index 7" w:semiHidden="1" w:unhideWhenUsed="1"/>
+    <w:lsdException w:name="index 8" w:semiHidden="1" w:unhideWhenUsed="1"/>
+    <w:lsdException w:name="index 9" w:semiHidden="1" w:unhideWhenUsed="1"/>
+    <w:lsdException w:name="toc 1" w:semiHidden="1" w:uiPriority="39" w:unhideWhenUsed="1"/>
+    <w:lsdException w:name="toc 2" w:semiHidden="1" w:uiPriority="39" w:unhideWhenUsed="1"/>
+    <w:lsdException w:name="toc 3" w:semiHidden="1" w:uiPriority="39" w:unhideWhenUsed="1"/>
+    <w:lsdException w:name="toc 4" w:semiHidden="1" w:uiPriority="39" w:unhideWhenUsed="1"/>
+    <w:lsdException w:name="toc 5" w:semiHidden="1" w:uiPriority="39" w:unhideWhenUsed="1"/>
+    <w:lsdException w:name="toc 6" w:semiHidden="1" w:uiPriority="39" w:unhideWhenUsed="1"/>
+    <w:lsdException w:name="toc 7" w:semiHidden="1" w:uiPriority="39" w:unhideWhenUsed="1"/>
+    <w:lsdException w:name="toc 8" w:semiHidden="1" w:uiPriority="39" w:unhideWhenUsed="1"/>
+    <w:lsdException w:name="toc 9" w:semiHidden="1" w:uiPriority="39" w:unhideWhenUsed="1"/>
+    <w:lsdException w:name="Normal Indent" w:semiHidden="1" w:unhideWhenUsed="1"/>
+    <w:lsdException w:name="footnote text" w:semiHidden="1" w:unhideWhenUsed="1"/>
+    <w:lsdException w:name="annotation text" w:semiHidden="1" w:unhideWhenUsed="1"/>
+    <w:lsdException w:name="header" w:semiHidden="1" w:unhideWhenUsed="1"/>
+    <w:lsdException w:name="footer" w:semiHidden="1" w:unhideWhenUsed="1"/>
+    <w:lsdException w:name="index heading" w:semiHidden="1" w:unhideWhenUsed="1"/>
+    <w:lsdException w:name="caption" w:semiHidden="1" w:uiPriority="35" w:unhideWhenUsed="1" w:qFormat="1"/>
+    <w:lsdException w:name="table of figures" w:semiHidden="1" w:unhideWhenUsed="1"/>
+    <w:lsdException w:name="envelope address" w:semiHidden="1" w:unhideWhenUsed="1"/>
+    <w:lsdException w:name="envelope return" w:semiHidden="1" w:unhideWhenUsed="1"/>
+    <w:lsdException w:name="footnote reference" w:semiHidden="1" w:unhideWhenUsed="1"/>
+    <w:lsdException w:name="annotation reference" w:semiHidden="1" w:unhideWhenUsed="1"/>
+    <w:lsdException w:name="line number" w:semiHidden="1" w:unhideWhenUsed="1"/>
+    <w:lsdException w:name="page number" w:semiHidden="1" w:unhideWhenUsed="1"/>
+    <w:lsdException w:name="endnote reference" w:semiHidden="1" w:unhideWhenUsed="1"/>
+    <w:lsdException w:name="endnote text" w:semiHidden="1" w:unhideWhenUsed="1"/>
+    <w:lsdException w:name="table of authorities" w:semiHidden="1" w:unhideWhenUsed="1"/>
+    <w:lsdException w:name="macro" w:semiHidden="1" w:unhideWhenUsed="1"/>
+    <w:lsdException w:name="toa heading" w:semiHidden="1" w:unhideWhenUsed="1"/>
+    <w:lsdException w:name="List" w:semiHidden="1" w:unhideWhenUsed="1"/>
+    <w:lsdException w:name="List Bullet" w:semiHidden="1" w:unhideWhenUsed="1"/>
+    <w:lsdException w:name="List Number" w:semiHidden="1" w:unhideWhenUsed="1"/>
+    <w:lsdException w:name="List 2" w:semiHidden="1" w:unhideWhenUsed="1"/>
+    <w:lsdException w:name="List 3" w:semiHidden="1" w:unhideWhenUsed="1"/>
+    <w:lsdException w:name="List 4" w:semiHidden="1" w:unhideWhenUsed="1"/>
+    <w:lsdException w:name="List 5" w:semiHidden="1" w:unhideWhenUsed="1"/>
+    <w:lsdException w:name="List Bullet 2" w:semiHidden="1" w:unhideWhenUsed="1"/>
+    <w:lsdException w:name="List Bullet 3" w:semiHidden="1" w:unhideWhenUsed="1"/>
+    <w:lsdException w:name="List Bullet 4" w:semiHidden="1" w:unhideWhenUsed="1"/>
+    <w:lsdException w:name="List Bullet 5" w:semiHidden="1" w:unhideWhenUsed="1"/>
+    <w:lsdException w:name="List Number 2" w:semiHidden="1" w:unhideWhenUsed="1"/>
+    <w:lsdException w:name="List Number 3" w:semiHidden="1" w:unhideWhenUsed="1"/>
+    <w:lsdException w:name="List Number 4" w:semiHidden="1" w:unhideWhenUsed="1"/>
+    <w:lsdException w:name="List Number 5" w:semiHidden="1" w:unhideWhenUsed="1"/>
+    <w:lsdException w:name="Title" w:uiPriority="10" w:qFormat="1"/>
+    <w:lsdException w:name="Closing" w:semiHidden="1" w:unhideWhenUsed="1"/>
+    <w:lsdException w:name="Signature" w:semiHidden="1" w:unhideWhenUsed="1"/>
+    <w:lsdException w:name="Default Paragraph Font" w:semiHidden="1" w:uiPriority="1" w:unhideWhenUsed="1"/>
+    <w:lsdException w:name="Body Text" w:semiHidden="1" w:unhideWhenUsed="1"/>
+    <w:lsdException w:name="Body Text Indent" w:semiHidden="1" w:unhideWhenUsed="1"/>
+    <w:lsdException w:name="List Continue" w:semiHidden="1" w:unhideWhenUsed="1"/>
+    <w:lsdException w:name="List Continue 2" w:semiHidden="1" w:unhideWhenUsed="1"/>
+    <w:lsdException w:name="List Continue 3" w:semiHidden="1" w:unhideWhenUsed="1"/>
+    <w:lsdException w:name="List Continue 4" w:semiHidden="1" w:unhideWhenUsed="1"/>
+    <w:lsdException w:name="List Continue 5" w:semiHidden="1" w:unhideWhenUsed="1"/>
+    <w:lsdException w:name="Message Header" w:semiHidden="1" w:unhideWhenUsed="1"/>
+    <w:lsdException w:name="Subtitle" w:uiPriority="11" w:qFormat="1"/>
+    <w:lsdException w:name="Salutation" w:semiHidden="1" w:unhideWhenUsed="1"/>
+    <w:lsdException w:name="Date" w:semiHidden="1" w:unhideWhenUsed="1"/>
+    <w:lsdException w:name="Body Text First Indent" w:semiHidden="1" w:unhideWhenUsed="1"/>
+    <w:lsdException w:name="Body Text First Indent 2" w:semiHidden="1" w:unhideWhenUsed="1"/>
+    <w:lsdException w:name="Note Heading" w:semiHidden="1" w:unhideWhenUsed="1"/>
+    <w:lsdException w:name="Body Text 2" w:semiHidden="1" w:unhideWhenUsed="1"/>
+    <w:lsdException w:name="Body Text 3" w:semiHidden="1" w:unhideWhenUsed="1"/>
+    <w:lsdException w:name="Body Text Indent 2" w:semiHidden="1" w:unhideWhenUsed="1"/>
+    <w:lsdException w:name="Body Text Indent 3" w:semiHidden="1" w:unhideWhenUsed="1"/>
+    <w:lsdException w:name="Block Text" w:semiHidden="1" w:unhideWhenUsed="1"/>
+    <w:lsdException w:name="Hyperlink" w:semiHidden="1" w:unhideWhenUsed="1"/>
+    <w:lsdException w:name="FollowedHyperlink" w:semiHidden="1" w:unhideWhenUsed="1"/>
+    <w:lsdException w:name="Strong" w:uiPriority="22" w:qFormat="1"/>
+    <w:lsdException w:name="Emphasis" w:uiPriority="20" w:qFormat="1"/>
+    <w:lsdException w:name="Document Map" w:semiHidden="1" w:unhideWhenUsed="1"/>
+    <w:lsdException w:name="Plain Text" w:semiHidden="1" w:unhideWhenUsed="1"/>
+    <w:lsdException w:name="E-mail Signature" w:semiHidden="1" w:unhideWhenUsed="1"/>
+    <w:lsdException w:name="HTML Top of Form" w:semiHidden="1" w:unhideWhenUsed="1"/>
+    <w:lsdException w:name="HTML Bottom of Form" w:semiHidden="1" w:unhideWhenUsed="1"/>
+    <w:lsdException w:name="Normal (Web)" w:semiHidden="1" w:unhideWhenUsed="1"/>
+    <w:lsdException w:name="HTML Acronym" w:semiHidden="1" w:unhideWhenUsed="1"/>
+    <w:lsdException w:name="HTML Address" w:semiHidden="1" w:unhideWhenUsed="1"/>
+    <w:lsdException w:name="HTML Cite" w:semiHidden="1" w:unhideWhenUsed="1"/>
+    <w:lsdException w:name="HTML Code" w:semiHidden="1" w:unhideWhenUsed="1"/>
+    <w:lsdException w:name="HTML Definition" w:semiHidden="1" w:unhideWhenUsed="1"/>
+    <w:lsdException w:name="HTML Keyboard" w:semiHidden="1" w:unhideWhenUsed="1"/>
+    <w:lsdException w:name="HTML Preformatted" w:semiHidden="1" w:unhideWhenUsed="1"/>
+    <w:lsdException w:name="HTML Sample" w:semiHidden="1" w:unhideWhenUsed="1"/>
+    <w:lsdException w:name="HTML Typewriter" w:semiHidden="1" w:unhideWhenUsed="1"/>
+    <w:lsdException w:name="HTML Variable" w:semiHidden="1" w:unhideWhenUsed="1"/>
+    <w:lsdException w:name="Normal Table" w:semiHidden="1" w:unhideWhenUsed="1"/>
+    <w:lsdException w:name="annotation subject" w:semiHidden="1" w:unhideWhenUsed="1"/>
+    <w:lsdException w:name="No List" w:semiHidden="1" w:unhideWhenUsed="1"/>
+    <w:lsdException w:name="Outline List 1" w:semiHidden="1" w:unhideWhenUsed="1"/>
+    <w:lsdException w:name="Outline List 2" w:semiHidden="1" w:unhideWhenUsed="1"/>
+    <w:lsdException w:name="Outline List 3" w:semiHidden="1" w:unhideWhenUsed="1"/>
+    <w:lsdException w:name="Table Simple 1" w:semiHidden="1" w:unhideWhenUsed="1"/>
+    <w:lsdException w:name="Table Simple 2" w:semiHidden="1" w:unhideWhenUsed="1"/>
+    <w:lsdException w:name="Table Simple 3" w:semiHidden="1" w:unhideWhenUsed="1"/>
+    <w:lsdException w:name="Table Classic 1" w:semiHidden="1" w:unhideWhenUsed="1"/>
+    <w:lsdException w:name="Table Classic 2" w:semiHidden="1" w:unhideWhenUsed="1"/>
+    <w:lsdException w:name="Table Classic 3" w:semiHidden="1" w:unhideWhenUsed="1"/>
+    <w:lsdException w:name="Table Classic 4" w:semiHidden="1" w:unhideWhenUsed="1"/>
+    <w:lsdException w:name="Table Colorful 1" w:semiHidden="1" w:unhideWhenUsed="1"/>
+    <w:lsdException w:name="Table Colorful 2" w:semiHidden="1" w:unhideWhenUsed="1"/>
+    <w:lsdException w:name="Table Colorful 3" w:semiHidden="1" w:unhideWhenUsed="1"/>
+    <w:lsdException w:name="Table Columns 1" w:semiHidden="1" w:unhideWhenUsed="1"/>
+    <w:lsdException w:name="Table Columns 2" w:semiHidden="1" w:unhideWhenUsed="1"/>
+    <w:lsdException w:name="Table Columns 3" w:semiHidden="1" w:unhideWhenUsed="1"/>
+    <w:lsdException w:name="Table Columns 4" w:semiHidden="1" w:unhideWhenUsed="1"/>
+    <w:lsdException w:name="Table Columns 5" w:semiHidden="1" w:unhideWhenUsed="1"/>
+    <w:lsdException w:name="Table Grid 1" w:semiHidden="1" w:unhideWhenUsed="1"/>
+    <w:lsdException w:name="Table Grid 2" w:semiHidden="1" w:unhideWhenUsed="1"/>
+    <w:lsdException w:name="Table Grid 3" w:semiHidden="1" w:unhideWhenUsed="1"/>
+    <w:lsdException w:name="Table Grid 4" w:semiHidden="1" w:unhideWhenUsed="1"/>
+    <w:lsdException w:name="Table Grid 5" w:semiHidden="1" w:unhideWhenUsed="1"/>
+    <w:lsdException w:name="Table Grid 6" w:semiHidden="1" w:unhideWhenUsed="1"/>
+    <w:lsdException w:name="Table Grid 7" w:semiHidden="1" w:unhideWhenUsed="1"/>
+    <w:lsdException w:name="Table Grid 8" w:semiHidden="1" w:unhideWhenUsed="1"/>
+    <w:lsdException w:name="Table List 1" w:semiHidden="1" w:unhideWhenUsed="1"/>
+    <w:lsdException w:name="Table List 2" w:semiHidden="1" w:unhideWhenUsed="1"/>
+    <w:lsdException w:name="Table List 3" w:semiHidden="1" w:unhideWhenUsed="1"/>
+    <w:lsdException w:name="Table List 4" w:semiHidden="1" w:unhideWhenUsed="1"/>
+    <w:lsdException w:name="Table List 5" w:semiHidden="1" w:unhideWhenUsed="1"/>
+    <w:lsdException w:name="Table List 6" w:semiHidden="1" w:unhideWhenUsed="1"/>
+    <w:lsdException w:name="Table List 7" w:semiHidden="1" w:unhideWhenUsed="1"/>
+    <w:lsdException w:name="Table List 8" w:semiHidden="1" w:unhideWhenUsed="1"/>
+    <w:lsdException w:name="Table 3D effects 1" w:semiHidden="1" w:unhideWhenUsed="1"/>
+    <w:lsdException w:name="Table 3D effects 2" w:semiHidden="1" w:unhideWhenUsed="1"/>
+    <w:lsdException w:name="Table 3D effects 3" w:semiHidden="1" w:unhideWhenUsed="1"/>
+    <w:lsdException w:name="Table Contemporary" w:semiHidden="1" w:unhideWhenUsed="1"/>
+    <w:lsdException w:name="Table Elegant" w:semiHidden="1" w:unhideWhenUsed="1"/>
+    <w:lsdException w:name="Table Professional" w:semiHidden="1" w:unhideWhenUsed="1"/>
+    <w:lsdException w:name="Table Subtle 1" w:semiHidden="1" w:unhideWhenUsed="1"/>
+    <w:lsdException w:name="Table Subtle 2" w:semiHidden="1" w:unhideWhenUsed="1"/>
+    <w:lsdException w:name="Table Web 1" w:semiHidden="1" w:unhideWhenUsed="1"/>
+    <w:lsdException w:name="Table Web 2" w:semiHidden="1" w:unhideWhenUsed="1"/>
+    <w:lsdException w:name="Table Web 3" w:semiHidden="1" w:unhideWhenUsed="1"/>
+    <w:lsdException w:name="Balloon Text" w:semiHidden="1" w:unhideWhenUsed="1"/>
+    <w:lsdException w:name="Table Grid" w:uiPriority="39"/>
+    <w:lsdException w:name="Table Theme" w:semiHidden="1" w:unhideWhenUsed="1"/>
+    <w:lsdException w:name="Placeholder Text" w:semiHidden="1"/>
+    <w:lsdException w:name="No Spacing" w:uiPriority="1" w:qFormat="1"/>
+    <w:lsdException w:name="Light Shading" w:uiPriority="60"/>
+    <w:lsdException w:name="Light List" w:uiPriority="61"/>
+    <w:lsdException w:name="Light Grid" w:uiPriority="62"/>
+    <w:lsdException w:name="Medium Shading 1" w:uiPriority="63"/>
+    <w:lsdException w:name="Medium Shading 2" w:uiPriority="64"/>
+    <w:lsdException w:name="Medium List 1" w:uiPriority="65"/>
+    <w:lsdException w:name="Medium List 2" w:uiPriority="66"/>
+    <w:lsdException w:name="Medium Grid 1" w:uiPriority="67"/>
+    <w:lsdException w:name="Medium Grid 2" w:uiPriority="68"/>
+    <w:lsdException w:name="Medium Grid 3" w:uiPriority="69"/>
+    <w:lsdException w:name="Dark List" w:uiPriority="70"/>
+    <w:lsdException w:name="Colorful Shading" w:uiPriority="71"/>
+    <w:lsdException w:name="Colorful List" w:uiPriority="72"/>
+    <w:lsdException w:name="Colorful Grid" w:uiPriority="73"/>
+    <w:lsdException w:name="Light Shading Accent 1" w:uiPriority="60"/>
+    <w:lsdException w:name="Light List Accent 1" w:uiPriority="61"/>
+    <w:lsdException w:name="Light Grid Accent 1" w:uiPriority="62"/>
+    <w:lsdException w:name="Medium Shading 1 Accent 1" w:uiPriority="63"/>
+    <w:lsdException w:name="Medium Shading 2 Accent 1" w:uiPriority="64"/>
+    <w:lsdException w:name="Medium List 1 Accent 1" w:uiPriority="65"/>
+    <w:lsdException w:name="Revision" w:semiHidden="1"/>
+    <w:lsdException w:name="List Paragraph" w:uiPriority="34" w:qFormat="1"/>
+    <w:lsdException w:name="Quote" w:uiPriority="29" w:qFormat="1"/>
+    <w:lsdException w:name="Intense Quote" w:uiPriority="30" w:qFormat="1"/>
+    <w:lsdException w:name="Medium List 2 Accent 1" w:uiPriority="66"/>
+    <w:lsdException w:name="Medium Grid 1 Accent 1" w:uiPriority="67"/>
+    <w:lsdException w:name="Medium Grid 2 Accent 1" w:uiPriority="68"/>
+    <w:lsdException w:name="Medium Grid 3 Accent 1" w:uiPriority="69"/>
+    <w:lsdException w:name="Dark List Accent 1" w:uiPriority="70"/>
+    <w:lsdException w:name="Colorful Shading Accent 1" w:uiPriority="71"/>
+    <w:lsdException w:name="Colorful List Accent 1" w:uiPriority="72"/>
+    <w:lsdException w:name="Colorful Grid Accent 1" w:uiPriority="73"/>
+    <w:lsdException w:name="Light Shading Accent 2" w:uiPriority="60"/>
+    <w:lsdException w:name="Light List Accent 2" w:uiPriority="61"/>
+    <w:lsdException w:name="Light Grid Accent 2" w:uiPriority="62"/>
+    <w:lsdException w:name="Medium Shading 1 Accent 2" w:uiPriority="63"/>
+    <w:lsdException w:name="Medium Shading 2 Accent 2" w:uiPriority="64"/>
+    <w:lsdException w:name="Medium List 1 Accent 2" w:uiPriority="65"/>
+    <w:lsdException w:name="Medium List 2 Accent 2" w:uiPriority="66"/>
+    <w:lsdException w:name="Medium Grid 1 Accent 2" w:uiPriority="67"/>
+    <w:lsdException w:name="Medium Grid 2 Accent 2" w:uiPriority="68"/>
+    <w:lsdException w:name="Medium Grid 3 Accent 2" w:uiPriority="69"/>
+    <w:lsdException w:name="Dark List Accent 2" w:uiPriority="70"/>
+    <w:lsdException w:name="Colorful Shading Accent 2" w:uiPriority="71"/>
+    <w:lsdException w:name="Colorful List Accent 2" w:uiPriority="72"/>
+    <w:lsdException w:name="Colorful Grid Accent 2" w:uiPriority="73"/>
+    <w:lsdException w:name="Light Shading Accent 3" w:uiPriority="60"/>
+    <w:lsdException w:name="Light List Accent 3" w:uiPriority="61"/>
+    <w:lsdException w:name="Light Grid Accent 3" w:uiPriority="62"/>
+    <w:lsdException w:name="Medium Shading 1 Accent 3" w:uiPriority="63"/>
+    <w:lsdException w:name="Medium Shading 2 Accent 3" w:uiPriority="64"/>
+    <w:lsdException w:name="Medium List 1 Accent 3" w:uiPriority="65"/>
+    <w:lsdException w:name="Medium List 2 Accent 3" w:uiPriority="66"/>
+    <w:lsdException w:name="Medium Grid 1 Accent 3" w:uiPriority="67"/>
+    <w:lsdException w:name="Medium Grid 2 Accent 3" w:uiPriority="68"/>
+    <w:lsdException w:name="Medium Grid 3 Accent 3" w:uiPriority="69"/>
+    <w:lsdException w:name="Dark List Accent 3" w:uiPriority="70"/>
+    <w:lsdException w:name="Colorful Shading Accent 3" w:uiPriority="71"/>
+    <w:lsdException w:name="Colorful List Accent 3" w:uiPriority="72"/>
+    <w:lsdException w:name="Colorful Grid Accent 3" w:uiPriority="73"/>
+    <w:lsdException w:name="Light Shading Accent 4" w:uiPriority="60"/>
+    <w:lsdException w:name="Light List Accent 4" w:uiPriority="61"/>
+    <w:lsdException w:name="Light Grid Accent 4" w:uiPriority="62"/>
+    <w:lsdException w:name="Medium Shading 1 Accent 4" w:uiPriority="63"/>
+    <w:lsdException w:name="Medium Shading 2 Accent 4" w:uiPriority="64"/>
+    <w:lsdException w:name="Medium List 1 Accent 4" w:uiPriority="65"/>
+    <w:lsdException w:name="Medium List 2 Accent 4" w:uiPriority="66"/>
+    <w:lsdException w:name="Medium Grid 1 Accent 4" w:uiPriority="67"/>
+    <w:lsdException w:name="Medium Grid 2 Accent 4" w:uiPriority="68"/>
+    <w:lsdException w:name="Medium Grid 3 Accent 4" w:uiPriority="69"/>
+    <w:lsdException w:name="Dark List Accent 4" w:uiPriority="70"/>
+    <w:lsdException w:name="Colorful Shading Accent 4" w:uiPriority="71"/>
+    <w:lsdException w:name="Colorful List Accent 4" w:uiPriority="72"/>
+    <w:lsdException w:name="Colorful Grid Accent 4" w:uiPriority="73"/>
+    <w:lsdException w:name="Light Shading Accent 5" w:uiPriority="60"/>
+    <w:lsdException w:name="Light List Accent 5" w:uiPriority="61"/>
+    <w:lsdException w:name="Light Grid Accent 5" w:uiPriority="62"/>
+    <w:lsdException w:name="Medium Shading 1 Accent 5" w:uiPriority="63"/>
+    <w:lsdException w:name="Medium Shading 2 Accent 5" w:uiPriority="64"/>
+    <w:lsdException w:name="Medium List 1 Accent 5" w:uiPriority="65"/>
+    <w:lsdException w:name="Medium List 2 Accent 5" w:uiPriority="66"/>
+    <w:lsdException w:name="Medium Grid 1 Accent 5" w:uiPriority="67"/>
+    <w:lsdException w:name="Medium Grid 2 Accent 5" w:uiPriority="68"/>
+    <w:lsdException w:name="Medium Grid 3 Accent 5" w:uiPriority="69"/>
+    <w:lsdException w:name="Dark List Accent 5" w:uiPriority="70"/>
+    <w:lsdException w:name="Colorful Shading Accent 5" w:uiPriority="71"/>
+    <w:lsdException w:name="Colorful List Accent 5" w:uiPriority="72"/>
+    <w:lsdException w:name="Colorful Grid Accent 5" w:uiPriority="73"/>
+    <w:lsdException w:name="Light Shading Accent 6" w:uiPriority="60"/>
+    <w:lsdException w:name="Light List Accent 6" w:uiPriority="61"/>
+    <w:lsdException w:name="Light Grid Accent 6" w:uiPriority="62"/>
+    <w:lsdException w:name="Medium Shading 1 Accent 6" w:uiPriority="63"/>
+    <w:lsdException w:name="Medium Shading 2 Accent 6" w:uiPriority="64"/>
+    <w:lsdException w:name="Medium List 1 Accent 6" w:uiPriority="65"/>
+    <w:lsdException w:name="Medium List 2 Accent 6" w:uiPriority="66"/>
+    <w:lsdException w:name="Medium Grid 1 Accent 6" w:uiPriority="67"/>
+    <w:lsdException w:name="Medium Grid 2 Accent 6" w:uiPriority="68"/>
+    <w:lsdException w:name="Medium Grid 3 Accent 6" w:uiPriority="69"/>
+    <w:lsdException w:name="Dark List Accent 6" w:uiPriority="70"/>
+    <w:lsdException w:name="Colorful Shading Accent 6" w:uiPriority="71"/>
+    <w:lsdException w:name="Colorful List Accent 6" w:uiPriority="72"/>
+    <w:lsdException w:name="Colorful Grid Accent 6" w:uiPriority="73"/>
+    <w:lsdException w:name="Subtle Emphasis" w:uiPriority="19" w:qFormat="1"/>
+    <w:lsdException w:name="Intense Emphasis" w:uiPriority="21" w:qFormat="1"/>
+    <w:lsdException w:name="Subtle Reference" w:uiPriority="31" w:qFormat="1"/>
+    <w:lsdException w:name="Intense Reference" w:uiPriority="32" w:qFormat="1"/>
+    <w:lsdException w:name="Book Title" w:uiPriority="33" w:qFormat="1"/>
+    <w:lsdException w:name="Bibliography" w:semiHidden="1" w:uiPriority="37" w:unhideWhenUsed="1"/>
+    <w:lsdException w:name="TOC Heading" w:semiHidden="1" w:uiPriority="39" w:unhideWhenUsed="1" w:qFormat="1"/>
+    <w:lsdException w:name="Plain Table 1" w:uiPriority="41"/>
+    <w:lsdException w:name="Plain Table 2" w:uiPriority="42"/>
+    <w:lsdException w:name="Plain Table 3" w:uiPriority="43"/>
+    <w:lsdException w:name="Plain Table 4" w:uiPriority="44"/>
+    <w:lsdException w:name="Plain Table 5" w:uiPriority="45"/>
+    <w:lsdException w:name="Grid Table Light" w:uiPriority="40"/>
+    <w:lsdException w:name="Grid Table 1 Light" w:uiPriority="46"/>
+    <w:lsdException w:name="Grid Table 2" w:uiPriority="47"/>
+    <w:lsdException w:name="Grid Table 3" w:uiPriority="48"/>
+    <w:lsdException w:name="Grid Table 4" w:uiPriority="49"/>
+    <w:lsdException w:name="Grid Table 5 Dark" w:uiPriority="50"/>
+    <w:lsdException w:name="Grid Table 6 Colorful" w:uiPriority="51"/>
+    <w:lsdException w:name="Grid Table 7 Colorful" w:uiPriority="52"/>
+    <w:lsdException w:name="Grid Table 1 Light Accent 1" w:uiPriority="46"/>
+    <w:lsdException w:name="Grid Table 2 Accent 1" w:uiPriority="47"/>
+    <w:lsdException w:name="Grid Table 3 Accent 1" w:uiPriority="48"/>
+    <w:lsdException w:name="Grid Table 4 Accent 1" w:uiPriority="49"/>
+    <w:lsdException w:name="Grid Table 5 Dark Accent 1" w:uiPriority="50"/>
+    <w:lsdException w:name="Grid Table 6 Colorful Accent 1" w:uiPriority="51"/>
+    <w:lsdException w:name="Grid Table 7 Colorful Accent 1" w:uiPriority="52"/>
+    <w:lsdException w:name="Grid Table 1 Light Accent 2" w:uiPriority="46"/>
+    <w:lsdException w:name="Grid Table 2 Accent 2" w:uiPriority="47"/>
+    <w:lsdException w:name="Grid Table 3 Accent 2" w:uiPriority="48"/>
+    <w:lsdException w:name="Grid Table 4 Accent 2" w:uiPriority="49"/>
+    <w:lsdException w:name="Grid Table 5 Dark Accent 2" w:uiPriority="50"/>
+    <w:lsdException w:name="Grid Table 6 Colorful Accent 2" w:uiPriority="51"/>
+    <w:lsdException w:name="Grid Table 7 Colorful Accent 2" w:uiPriority="52"/>
+    <w:lsdException w:name="Grid Table 1 Light Accent 3" w:uiPriority="46"/>
+    <w:lsdException w:name="Grid Table 2 Accent 3" w:uiPriority="47"/>
+    <w:lsdException w:name="Grid Table 3 Accent 3" w:uiPriority="48"/>
+    <w:lsdException w:name="Grid Table 4 Accent 3" w:uiPriority="49"/>
+    <w:lsdException w:name="Grid Table 5 Dark Accent 3" w:uiPriority="50"/>
+    <w:lsdException w:name="Grid Table 6 Colorful Accent 3" w:uiPriority="51"/>
+    <w:lsdException w:name="Grid Table 7 Colorful Accent 3" w:uiPriority="52"/>
+    <w:lsdException w:name="Grid Table 1 Light Accent 4" w:uiPriority="46"/>
+    <w:lsdException w:name="Grid Table 2 Accent 4" w:uiPriority="47"/>
+    <w:lsdException w:name="Grid Table 3 Accent 4" w:uiPriority="48"/>
+    <w:lsdException w:name="Grid Table 4 Accent 4" w:uiPriority="49"/>
+    <w:lsdException w:name="Grid Table 5 Dark Accent 4" w:uiPriority="50"/>
+    <w:lsdException w:name="Grid Table 6 Colorful Accent 4" w:uiPriority="51"/>
+    <w:lsdException w:name="Grid Table 7 Colorful Accent 4" w:uiPriority="52"/>
+    <w:lsdException w:name="Grid Table 1 Light Accent 5" w:uiPriority="46"/>
+    <w:lsdException w:name="Grid Table 2 Accent 5" w:uiPriority="47"/>
+    <w:lsdException w:name="Grid Table 3 Accent 5" w:uiPriority="48"/>
+    <w:lsdException w:name="Grid Table 4 Accent 5" w:uiPriority="49"/>
+    <w:lsdException w:name="Grid Table 5 Dark Accent 5" w:uiPriority="50"/>
+    <w:lsdException w:name="Grid Table 6 Colorful Accent 5" w:uiPriority="51"/>
+    <w:lsdException w:name="Grid Table 7 Colorful Accent 5" w:uiPriority="52"/>
+    <w:lsdException w:name="Grid Table 1 Light Accent 6" w:uiPriority="46"/>
+    <w:lsdException w:name="Grid Table 2 Accent 6" w:uiPriority="47"/>
+    <w:lsdException w:name="Grid Table 3 Accent 6" w:uiPriority="48"/>
+    <w:lsdException w:name="Grid Table 4 Accent 6" w:uiPriority="49"/>
+    <w:lsdException w:name="Grid Table 5 Dark Accent 6" w:uiPriority="50"/>
+    <w:lsdException w:name="Grid Table 6 Colorful Accent 6" w:uiPriority="51"/>
+    <w:lsdException w:name="Grid Table 7 Colorful Accent 6" w:uiPriority="52"/>
+    <w:lsdException w:name="List Table 1 Light" w:uiPriority="46"/>
+    <w:lsdException w:name="List Table 2" w:uiPriority="47"/>
+    <w:lsdException w:name="List Table 3" w:uiPriority="48"/>
+    <w:lsdException w:name="List Table 4" w:uiPriority="49"/>
+    <w:lsdException w:name="List Table 5 Dark" w:uiPriority="50"/>
+    <w:lsdException w:name="List Table 6 Colorful" w:uiPriority="51"/>
+    <w:lsdException w:name="List Table 7 Colorful" w:uiPriority="52"/>
+    <w:lsdException w:name="List Table 1 Light Accent 1" w:uiPriority="46"/>
+    <w:lsdException w:name="List Table 2 Accent 1" w:uiPriority="47"/>
+    <w:lsdException w:name="List Table 3 Accent 1" w:uiPriority="48"/>
+    <w:lsdException w:name="List Table 4 Accent 1" w:uiPriority="49"/>
+    <w:lsdException w:name="List Table 5 Dark Accent 1" w:uiPriority="50"/>
+    <w:lsdException w:name="List Table 6 Colorful Accent 1" w:uiPriority="51"/>
+    <w:lsdException w:name="List Table 7 Colorful Accent 1" w:uiPriority="52"/>
+    <w:lsdException w:name="List Table 1 Light Accent 2" w:uiPriority="46"/>
+    <w:lsdException w:name="List Table 2 Accent 2" w:uiPriority="47"/>
+    <w:lsdException w:name="List Table 3 Accent 2" w:uiPriority="48"/>
+    <w:lsdException w:name="List Table 4 Accent 2" w:uiPriority="49"/>
+    <w:lsdException w:name="List Table 5 Dark Accent 2" w:uiPriority="50"/>
+    <w:lsdException w:name="List Table 6 Colorful Accent 2" w:uiPriority="51"/>
+    <w:lsdException w:name="List Table 7 Colorful Accent 2" w:uiPriority="52"/>
+    <w:lsdException w:name="List Table 1 Light Accent 3" w:uiPriority="46"/>
+    <w:lsdException w:name="List Table 2 Accent 3" w:uiPriority="47"/>
+    <w:lsdException w:name="List Table 3 Accent 3" w:uiPriority="48"/>
+    <w:lsdException w:name="List Table 4 Accent 3" w:uiPriority="49"/>
+    <w:lsdException w:name="List Table 5 Dark Accent 3" w:uiPriority="50"/>
+    <w:lsdException w:name="List Table 6 Colorful Accent 3" w:uiPriority="51"/>
+    <w:lsdException w:name="List Table 7 Colorful Accent 3" w:uiPriority="52"/>
+    <w:lsdException w:name="List Table 1 Light Accent 4" w:uiPriority="46"/>
+    <w:lsdException w:name="List Table 2 Accent 4" w:uiPriority="47"/>
+    <w:lsdException w:name="List Table 3 Accent 4" w:uiPriority="48"/>
+    <w:lsdException w:name="List Table 4 Accent 4" w:uiPriority="49"/>
+    <w:lsdException w:name="List Table 5 Dark Accent 4" w:uiPriority="50"/>
+    <w:lsdException w:name="List Table 6 Colorful Accent 4" w:uiPriority="51"/>
+    <w:lsdException w:name="List Table 7 Colorful Accent 4" w:uiPriority="52"/>
+    <w:lsdException w:name="List Table 1 Light Accent 5" w:uiPriority="46"/>
+    <w:lsdException w:name="List Table 2 Accent 5" w:uiPriority="47"/>
+    <w:lsdException w:name="List Table 3 Accent 5" w:uiPriority="48"/>
+    <w:lsdException w:name="List Table 4 Accent 5" w:uiPriority="49"/>
+    <w:lsdException w:name="List Table 5 Dark Accent 5" w:uiPriority="50"/>
+    <w:lsdException w:name="List Table 6 Colorful Accent 5" w:uiPriority="51"/>
+    <w:lsdException w:name="List Table 7 Colorful Accent 5" w:uiPriority="52"/>
+    <w:lsdException w:name="List Table 1 Light Accent 6" w:uiPriority="46"/>
+    <w:lsdException w:name="List Table 2 Accent 6" w:uiPriority="47"/>
+    <w:lsdException w:name="List Table 3 Accent 6" w:uiPriority="48"/>
+    <w:lsdException w:name="List Table 4 Accent 6" w:uiPriority="49"/>
+    <w:lsdException w:name="List Table 5 Dark Accent 6" w:uiPriority="50"/>
+    <w:lsdException w:name="List Table 6 Colorful Accent 6" w:uiPriority="51"/>
+    <w:lsdException w:name="List Table 7 Colorful Accent 6" w:uiPriority="52"/>
+    <w:lsdException w:name="Mention" w:semiHidden="1" w:unhideWhenUsed="1"/>
+    <w:lsdException w:name="Smart Hyperlink" w:semiHidden="1" w:unhideWhenUsed="1"/>
+    <w:lsdException w:name="Hashtag" w:semiHidden="1" w:unhideWhenUsed="1"/>
+    <w:lsdException w:name="Unresolved Mention" w:semiHidden="1" w:unhideWhenUsed="1"/>
+    <w:lsdException w:name="Smart Link" w:semiHidden="1" w:unhideWhenUsed="1"/>
+  </w:latentStyles>
+  <w:style w:type="paragraph" w:default="1" w:styleId="Normal">
+    <w:name w:val="Normal"/>
+    <w:qFormat/>
+    <w:rPr>
+      <w:rFonts w:ascii="Arial" w:eastAsia="Arial" w:hAnsi="Arial" w:cs="Arial"/>
+    </w:rPr>
+  </w:style>
+  <w:style w:type="character" w:default="1" w:styleId="DefaultParagraphFont">
     <w:name w:val="Default Paragraph Font"/>
     <w:uiPriority w:val="1"/>
     <w:semiHidden/>
     <w:unhideWhenUsed/>
   </w:style>
-  <w:style w:styleId="TableNormal" w:default="1" w:type="table">
-    <w:name w:val="Table Normal"/>
-    <w:uiPriority w:val="2"/>
+  <w:style w:type="table" w:default="1" w:styleId="TableNormal">
+    <w:name w:val="Normal Table"/>
+    <w:uiPriority w:val="99"/>
     <w:semiHidden/>
     <w:unhideWhenUsed/>
-    <w:qFormat/>
     <w:tblPr>
       <w:tblInd w:w="0" w:type="dxa"/>
       <w:tblCellMar>
         <w:top w:w="0" w:type="dxa"/>
-        <w:left w:w="0" w:type="dxa"/>
+        <w:left w:w="108" w:type="dxa"/>
         <w:bottom w:w="0" w:type="dxa"/>
-        <w:right w:w="0" w:type="dxa"/>
+        <w:right w:w="108" w:type="dxa"/>
       </w:tblCellMar>
     </w:tblPr>
   </w:style>
-  <w:style w:styleId="NoList" w:default="1" w:type="numbering">
+  <w:style w:type="numbering" w:default="1" w:styleId="NoList">
     <w:name w:val="No List"/>
     <w:uiPriority w:val="99"/>
     <w:semiHidden/>
     <w:unhideWhenUsed/>
   </w:style>
-  <w:style w:default="1" w:styleId="Normal" w:type="paragraph">
-    <w:name w:val="Normal"/>
-    <w:uiPriority w:val="1"/>
-    <w:qFormat/>
-    <w:pPr/>
-    <w:rPr>
-      <w:rFonts w:ascii="Arial" w:hAnsi="Arial" w:eastAsia="Arial" w:cs="Arial"/>
-      <w:lang w:val="en-US" w:eastAsia="en-US" w:bidi="ar-SA"/>
-    </w:rPr>
-  </w:style>
-  <w:style w:styleId="BodyText" w:type="paragraph">
+  <w:style w:type="paragraph" w:styleId="BodyText">
     <w:name w:val="Body Text"/>
     <w:basedOn w:val="Normal"/>
     <w:uiPriority w:val="1"/>
     <w:qFormat/>
-    <w:pPr/>
     <w:rPr>
-      <w:rFonts w:ascii="Arial" w:hAnsi="Arial" w:eastAsia="Arial" w:cs="Arial"/>
       <w:sz w:val="18"/>
       <w:szCs w:val="18"/>
-      <w:lang w:val="en-US" w:eastAsia="en-US" w:bidi="ar-SA"/>
     </w:rPr>
   </w:style>
-  <w:style w:styleId="Title" w:type="paragraph">
+  <w:style w:type="paragraph" w:styleId="Title">
     <w:name w:val="Title"/>
     <w:basedOn w:val="Normal"/>
-    <w:uiPriority w:val="1"/>
+    <w:uiPriority w:val="10"/>
     <w:qFormat/>
     <w:pPr>
       <w:spacing w:before="81"/>
       <w:ind w:left="567"/>
     </w:pPr>
     <w:rPr>
-      <w:rFonts w:ascii="Arial" w:hAnsi="Arial" w:eastAsia="Arial" w:cs="Arial"/>
       <w:b/>
       <w:bCs/>
       <w:sz w:val="24"/>
       <w:szCs w:val="24"/>
-      <w:lang w:val="en-US" w:eastAsia="en-US" w:bidi="ar-SA"/>
     </w:rPr>
   </w:style>
-  <w:style w:styleId="ListParagraph" w:type="paragraph">
+  <w:style w:type="paragraph" w:styleId="ListParagraph">
     <w:name w:val="List Paragraph"/>
     <w:basedOn w:val="Normal"/>
     <w:uiPriority w:val="1"/>
     <w:qFormat/>
-    <w:pPr/>
-    <w:rPr>
-      <w:lang w:val="en-US" w:eastAsia="en-US" w:bidi="ar-SA"/>
-    </w:rPr>
   </w:style>
-  <w:style w:styleId="TableParagraph" w:type="paragraph">
+  <w:style w:type="paragraph" w:customStyle="1" w:styleId="TableParagraph">
     <w:name w:val="Table Paragraph"/>
     <w:basedOn w:val="Normal"/>
     <w:uiPriority w:val="1"/>
     <w:qFormat/>
-    <w:pPr/>
-    <w:rPr>
-      <w:rFonts w:ascii="Arial" w:hAnsi="Arial" w:eastAsia="Arial" w:cs="Arial"/>
-      <w:lang w:val="en-US" w:eastAsia="en-US" w:bidi="ar-SA"/>
-    </w:rPr>
   </w:style>
 </w:styles>
 </file>

</xml_diff>

<commit_message>
All dynamic data (re-check the signature exclusion), multiple services
</commit_message>
<xml_diff>
--- a/src/docs/template.docx
+++ b/src/docs/template.docx
@@ -61,7 +61,7 @@
                     <pic:cNvPicPr/>
                   </pic:nvPicPr>
                   <pic:blipFill>
-                    <a:blip r:embed="rId4" cstate="print"/>
+                    <a:blip r:embed="rId5" cstate="print"/>
                     <a:stretch>
                       <a:fillRect/>
                     </a:stretch>
@@ -349,8 +349,13 @@
         </w:rPr>
         <w:t xml:space="preserve"> </w:t>
       </w:r>
-      <w:r>
-        <w:t>Cente Renee Keitt</w:t>
+      <w:proofErr w:type="spellStart"/>
+      <w:r>
+        <w:t>Cente</w:t>
+      </w:r>
+      <w:proofErr w:type="spellEnd"/>
+      <w:r>
+        <w:t xml:space="preserve"> Renee Keitt</w:t>
       </w:r>
     </w:p>
     <w:p>
@@ -504,6 +509,7 @@
         </w:rPr>
         <w:t xml:space="preserve"> </w:t>
       </w:r>
+      <w:proofErr w:type="gramStart"/>
       <w:r>
         <w:rPr>
           <w:spacing w:val="-2"/>
@@ -511,6 +517,7 @@
         </w:rPr>
         <w:t>01/10/2025</w:t>
       </w:r>
+      <w:proofErr w:type="gramEnd"/>
     </w:p>
     <w:p>
       <w:pPr>
@@ -708,8 +715,8 @@
       </w:tblPr>
       <w:tblGrid>
         <w:gridCol w:w="6988"/>
-        <w:gridCol w:w="1578"/>
-        <w:gridCol w:w="2723"/>
+        <w:gridCol w:w="994"/>
+        <w:gridCol w:w="3307"/>
       </w:tblGrid>
       <w:tr>
         <w:trPr>
@@ -784,7 +791,7 @@
         </w:tc>
         <w:tc>
           <w:tcPr>
-            <w:tcW w:w="1578" w:type="dxa"/>
+            <w:tcW w:w="994" w:type="dxa"/>
             <w:tcBorders>
               <w:top w:val="single" w:sz="12" w:space="0" w:color="000000"/>
               <w:bottom w:val="single" w:sz="12" w:space="0" w:color="000000"/>
@@ -802,7 +809,7 @@
         </w:tc>
         <w:tc>
           <w:tcPr>
-            <w:tcW w:w="2723" w:type="dxa"/>
+            <w:tcW w:w="3307" w:type="dxa"/>
             <w:tcBorders>
               <w:top w:val="single" w:sz="12" w:space="0" w:color="000000"/>
               <w:bottom w:val="single" w:sz="12" w:space="0" w:color="000000"/>
@@ -832,28 +839,6 @@
           </w:p>
         </w:tc>
       </w:tr>
-    </w:tbl>
-    <w:p>
-      <w:r>
-        <w:t>{#foreach items.itemTable in items}</w:t>
-      </w:r>
-    </w:p>
-    <w:tbl>
-      <w:tblPr>
-        <w:tblW w:w="0" w:type="auto"/>
-        <w:tblInd w:w="118" w:type="dxa"/>
-        <w:tblLayout w:type="fixed"/>
-        <w:tblCellMar>
-          <w:left w:w="0" w:type="dxa"/>
-          <w:right w:w="0" w:type="dxa"/>
-        </w:tblCellMar>
-        <w:tblLook w:val="01E0" w:firstRow="1" w:lastRow="1" w:firstColumn="1" w:lastColumn="1" w:noHBand="0" w:noVBand="0"/>
-      </w:tblPr>
-      <w:tblGrid>
-        <w:gridCol w:w="6988"/>
-        <w:gridCol w:w="1578"/>
-        <w:gridCol w:w="2723"/>
-      </w:tblGrid>
       <w:tr>
         <w:trPr>
           <w:trHeight w:val="296"/>
@@ -861,9 +846,6 @@
         <w:tc>
           <w:tcPr>
             <w:tcW w:w="6988" w:type="dxa"/>
-            <w:tcBorders>
-              <w:top w:val="single" w:sz="12" w:space="0" w:color="000000"/>
-            </w:tcBorders>
           </w:tcPr>
           <w:p>
             <w:pPr>
@@ -875,22 +857,55 @@
               <w:ind w:left="74"/>
             </w:pPr>
             <w:r>
-              <w:t>{{items.itemTable.service}}</w:t>
+              <w:rPr>
+                <w:sz w:val="20"/>
+              </w:rPr>
+              <w:t>{{</w:t>
+            </w:r>
+            <w:proofErr w:type="spellStart"/>
+            <w:proofErr w:type="gramStart"/>
+            <w:r>
+              <w:rPr>
+                <w:sz w:val="20"/>
+              </w:rPr>
+              <w:t>services.service</w:t>
+            </w:r>
+            <w:proofErr w:type="spellEnd"/>
+            <w:proofErr w:type="gramEnd"/>
+            <w:r>
+              <w:rPr>
+                <w:sz w:val="20"/>
+              </w:rPr>
+              <w:t>}}</w:t>
             </w:r>
             <w:r>
               <w:tab/>
             </w:r>
             <w:r>
-              <w:t>{{items.itemTable.quantity}}</w:t>
+              <w:rPr>
+                <w:sz w:val="20"/>
+              </w:rPr>
+              <w:t>{{</w:t>
+            </w:r>
+            <w:proofErr w:type="spellStart"/>
+            <w:r>
+              <w:rPr>
+                <w:sz w:val="20"/>
+              </w:rPr>
+              <w:t>services.quantity</w:t>
+            </w:r>
+            <w:proofErr w:type="spellEnd"/>
+            <w:r>
+              <w:rPr>
+                <w:sz w:val="20"/>
+              </w:rPr>
+              <w:t>}}</w:t>
             </w:r>
           </w:p>
         </w:tc>
         <w:tc>
           <w:tcPr>
-            <w:tcW w:w="1578" w:type="dxa"/>
-            <w:tcBorders>
-              <w:top w:val="single" w:sz="12" w:space="0" w:color="000000"/>
-            </w:tcBorders>
+            <w:tcW w:w="994" w:type="dxa"/>
           </w:tcPr>
           <w:p>
             <w:pPr>
@@ -900,10 +915,7 @@
         </w:tc>
         <w:tc>
           <w:tcPr>
-            <w:tcW w:w="2723" w:type="dxa"/>
-            <w:tcBorders>
-              <w:top w:val="single" w:sz="12" w:space="0" w:color="000000"/>
-            </w:tcBorders>
+            <w:tcW w:w="3307" w:type="dxa"/>
           </w:tcPr>
           <w:p>
             <w:pPr>
@@ -913,33 +925,30 @@
               <w:jc w:val="right"/>
             </w:pPr>
             <w:r>
-              <w:t>{{items.itemTable.price}}</w:t>
+              <w:rPr>
+                <w:sz w:val="20"/>
+              </w:rPr>
+              <w:t>{{</w:t>
+            </w:r>
+            <w:proofErr w:type="spellStart"/>
+            <w:proofErr w:type="gramStart"/>
+            <w:r>
+              <w:rPr>
+                <w:sz w:val="20"/>
+              </w:rPr>
+              <w:t>services.price</w:t>
+            </w:r>
+            <w:proofErr w:type="spellEnd"/>
+            <w:proofErr w:type="gramEnd"/>
+            <w:r>
+              <w:rPr>
+                <w:sz w:val="20"/>
+              </w:rPr>
+              <w:t>}}</w:t>
             </w:r>
           </w:p>
         </w:tc>
       </w:tr>
-    </w:tbl>
-    <w:p>
-      <w:r>
-        <w:t>{/foreach}</w:t>
-      </w:r>
-    </w:p>
-    <w:tbl>
-      <w:tblPr>
-        <w:tblW w:w="0" w:type="auto"/>
-        <w:tblInd w:w="118" w:type="dxa"/>
-        <w:tblLayout w:type="fixed"/>
-        <w:tblCellMar>
-          <w:left w:w="0" w:type="dxa"/>
-          <w:right w:w="0" w:type="dxa"/>
-        </w:tblCellMar>
-        <w:tblLook w:val="01E0" w:firstRow="1" w:lastRow="1" w:firstColumn="1" w:lastColumn="1" w:noHBand="0" w:noVBand="0"/>
-      </w:tblPr>
-      <w:tblGrid>
-        <w:gridCol w:w="6988"/>
-        <w:gridCol w:w="1578"/>
-        <w:gridCol w:w="2723"/>
-      </w:tblGrid>
       <w:tr>
         <w:trPr>
           <w:trHeight w:val="547"/>
@@ -961,10 +970,23 @@
               </w:rPr>
             </w:pPr>
           </w:p>
+          <w:p>
+            <w:pPr>
+              <w:pStyle w:val="TableParagraph"/>
+              <w:tabs>
+                <w:tab w:val="left" w:pos="5874"/>
+              </w:tabs>
+              <w:spacing w:before="16" w:line="245" w:lineRule="exact"/>
+              <w:ind w:left="74"/>
+              <w:rPr>
+                <w:sz w:val="20"/>
+              </w:rPr>
+            </w:pPr>
+          </w:p>
         </w:tc>
         <w:tc>
           <w:tcPr>
-            <w:tcW w:w="1578" w:type="dxa"/>
+            <w:tcW w:w="994" w:type="dxa"/>
             <w:tcBorders>
               <w:bottom w:val="single" w:sz="6" w:space="0" w:color="000000"/>
             </w:tcBorders>
@@ -978,10 +1000,37 @@
               </w:rPr>
             </w:pPr>
           </w:p>
+          <w:p>
+            <w:pPr>
+              <w:pStyle w:val="TableParagraph"/>
+              <w:rPr>
+                <w:rFonts w:ascii="Times New Roman"/>
+                <w:sz w:val="18"/>
+              </w:rPr>
+            </w:pPr>
+          </w:p>
+          <w:p>
+            <w:pPr>
+              <w:pStyle w:val="TableParagraph"/>
+              <w:rPr>
+                <w:rFonts w:ascii="Times New Roman"/>
+                <w:sz w:val="18"/>
+              </w:rPr>
+            </w:pPr>
+          </w:p>
+          <w:p>
+            <w:pPr>
+              <w:pStyle w:val="TableParagraph"/>
+              <w:rPr>
+                <w:rFonts w:ascii="Times New Roman"/>
+                <w:sz w:val="18"/>
+              </w:rPr>
+            </w:pPr>
+          </w:p>
         </w:tc>
         <w:tc>
           <w:tcPr>
-            <w:tcW w:w="2723" w:type="dxa"/>
+            <w:tcW w:w="3307" w:type="dxa"/>
             <w:tcBorders>
               <w:bottom w:val="single" w:sz="6" w:space="0" w:color="000000"/>
             </w:tcBorders>
@@ -1020,7 +1069,7 @@
         </w:tc>
         <w:tc>
           <w:tcPr>
-            <w:tcW w:w="1578" w:type="dxa"/>
+            <w:tcW w:w="994" w:type="dxa"/>
             <w:tcBorders>
               <w:top w:val="single" w:sz="6" w:space="0" w:color="000000"/>
             </w:tcBorders>
@@ -1047,7 +1096,7 @@
         </w:tc>
         <w:tc>
           <w:tcPr>
-            <w:tcW w:w="2723" w:type="dxa"/>
+            <w:tcW w:w="3307" w:type="dxa"/>
             <w:tcBorders>
               <w:top w:val="single" w:sz="6" w:space="0" w:color="000000"/>
             </w:tcBorders>
@@ -1092,7 +1141,7 @@
         </w:tc>
         <w:tc>
           <w:tcPr>
-            <w:tcW w:w="1578" w:type="dxa"/>
+            <w:tcW w:w="994" w:type="dxa"/>
           </w:tcPr>
           <w:p>
             <w:pPr>
@@ -1116,7 +1165,7 @@
         </w:tc>
         <w:tc>
           <w:tcPr>
-            <w:tcW w:w="2723" w:type="dxa"/>
+            <w:tcW w:w="3307" w:type="dxa"/>
           </w:tcPr>
           <w:p>
             <w:pPr>
@@ -1158,7 +1207,7 @@
         </w:tc>
         <w:tc>
           <w:tcPr>
-            <w:tcW w:w="1578" w:type="dxa"/>
+            <w:tcW w:w="994" w:type="dxa"/>
           </w:tcPr>
           <w:p>
             <w:pPr>
@@ -1197,7 +1246,7 @@
         </w:tc>
         <w:tc>
           <w:tcPr>
-            <w:tcW w:w="2723" w:type="dxa"/>
+            <w:tcW w:w="3307" w:type="dxa"/>
           </w:tcPr>
           <w:p>
             <w:pPr>
@@ -1263,7 +1312,7 @@
               <mc:AlternateContent>
                 <mc:Choice Requires="wpg">
                   <w:drawing>
-                    <wp:anchor distT="0" distB="0" distL="0" distR="0" simplePos="0" relativeHeight="15729664" behindDoc="0" locked="0" layoutInCell="1" allowOverlap="1" wp14:anchorId="324F2F55" wp14:editId="22D7A779">
+                    <wp:anchor distT="0" distB="0" distL="0" distR="0" simplePos="0" relativeHeight="251656192" behindDoc="0" locked="0" layoutInCell="1" allowOverlap="1" wp14:anchorId="324F2F55" wp14:editId="22D7A779">
                       <wp:simplePos x="0" y="0"/>
                       <wp:positionH relativeFrom="column">
                         <wp:posOffset>130619</wp:posOffset>
@@ -1298,7 +1347,7 @@
                                 <pic:cNvPicPr/>
                               </pic:nvPicPr>
                               <pic:blipFill>
-                                <a:blip r:embed="rId5" cstate="print"/>
+                                <a:blip r:embed="rId6" cstate="print"/>
                                 <a:stretch>
                                   <a:fillRect/>
                                 </a:stretch>
@@ -1321,7 +1370,7 @@
                 </mc:Choice>
                 <mc:Fallback>
                   <w:pict>
-                    <v:group w14:anchorId="15FCADFD" id="Group 2" o:spid="_x0000_s1026" style="position:absolute;margin-left:10.3pt;margin-top:-18.1pt;width:82.8pt;height:19.5pt;z-index:15729664;mso-wrap-distance-left:0;mso-wrap-distance-right:0" coordsize="10515,2476" o:gfxdata="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">
+                    <v:group w14:anchorId="0D9FD828" id="Group 2" o:spid="_x0000_s1026" style="position:absolute;margin-left:10.3pt;margin-top:-18.1pt;width:82.8pt;height:19.5pt;z-index:251656192;mso-wrap-distance-left:0;mso-wrap-distance-right:0" coordsize="10515,2476" o:gfxdata="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">
                       <v:shapetype id="_x0000_t75" coordsize="21600,21600" o:spt="75" o:preferrelative="t" path="m@4@5l@4@11@9@11@9@5xe" filled="f" stroked="f">
                         <v:stroke joinstyle="miter"/>
                         <v:formulas>
@@ -1342,7 +1391,7 @@
                         <o:lock v:ext="edit" aspectratio="t"/>
                       </v:shapetype>
                       <v:shape id="Image 3" o:spid="_x0000_s1027" type="#_x0000_t75" style="position:absolute;width:10511;height:2474;visibility:visible;mso-wrap-style:square" o:gfxdata="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">
-                        <v:imagedata r:id="rId6" o:title=""/>
+                        <v:imagedata r:id="rId7" o:title=""/>
                       </v:shape>
                     </v:group>
                   </w:pict>
@@ -1392,7 +1441,7 @@
         </w:tc>
         <w:tc>
           <w:tcPr>
-            <w:tcW w:w="1578" w:type="dxa"/>
+            <w:tcW w:w="994" w:type="dxa"/>
           </w:tcPr>
           <w:p>
             <w:pPr>
@@ -1416,7 +1465,7 @@
         </w:tc>
         <w:tc>
           <w:tcPr>
-            <w:tcW w:w="2723" w:type="dxa"/>
+            <w:tcW w:w="3307" w:type="dxa"/>
           </w:tcPr>
           <w:p>
             <w:pPr>
@@ -1466,7 +1515,7 @@
               <mc:AlternateContent>
                 <mc:Choice Requires="wpg">
                   <w:drawing>
-                    <wp:anchor distT="0" distB="0" distL="0" distR="0" simplePos="0" relativeHeight="487493120" behindDoc="1" locked="0" layoutInCell="1" allowOverlap="1" wp14:anchorId="46408D65" wp14:editId="357D3DA0">
+                    <wp:anchor distT="0" distB="0" distL="0" distR="0" simplePos="0" relativeHeight="251658240" behindDoc="1" locked="0" layoutInCell="1" allowOverlap="1" wp14:anchorId="46408D65" wp14:editId="357D3DA0">
                       <wp:simplePos x="0" y="0"/>
                       <wp:positionH relativeFrom="column">
                         <wp:posOffset>2273706</wp:posOffset>
@@ -1501,7 +1550,7 @@
                                 <pic:cNvPicPr/>
                               </pic:nvPicPr>
                               <pic:blipFill>
-                                <a:blip r:embed="rId7" cstate="print"/>
+                                <a:blip r:embed="rId8" cstate="print"/>
                                 <a:stretch>
                                   <a:fillRect/>
                                 </a:stretch>
@@ -1524,9 +1573,9 @@
                 </mc:Choice>
                 <mc:Fallback>
                   <w:pict>
-                    <v:group w14:anchorId="265314F7" id="Group 4" o:spid="_x0000_s1026" style="position:absolute;margin-left:179.05pt;margin-top:-32.6pt;width:47.5pt;height:20.8pt;z-index:-15823360;mso-wrap-distance-left:0;mso-wrap-distance-right:0" coordsize="6032,2641" o:gfxdata="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">
+                    <v:group w14:anchorId="69461B76" id="Group 4" o:spid="_x0000_s1026" style="position:absolute;margin-left:179.05pt;margin-top:-32.6pt;width:47.5pt;height:20.8pt;z-index:-251658240;mso-wrap-distance-left:0;mso-wrap-distance-right:0" coordsize="6032,2641" o:gfxdata="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">
                       <v:shape id="Image 5" o:spid="_x0000_s1027" type="#_x0000_t75" style="position:absolute;width:6056;height:2651;visibility:visible;mso-wrap-style:square" o:gfxdata="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">
-                        <v:imagedata r:id="rId8" o:title=""/>
+                        <v:imagedata r:id="rId9" o:title=""/>
                       </v:shape>
                     </v:group>
                   </w:pict>
@@ -1578,7 +1627,7 @@
         </w:tc>
         <w:tc>
           <w:tcPr>
-            <w:tcW w:w="1578" w:type="dxa"/>
+            <w:tcW w:w="994" w:type="dxa"/>
           </w:tcPr>
           <w:p>
             <w:pPr>
@@ -1617,7 +1666,7 @@
         </w:tc>
         <w:tc>
           <w:tcPr>
-            <w:tcW w:w="2723" w:type="dxa"/>
+            <w:tcW w:w="3307" w:type="dxa"/>
           </w:tcPr>
           <w:p>
             <w:pPr>
@@ -1642,30 +1691,6 @@
         </w:tc>
       </w:tr>
     </w:tbl>
-    <w:p>
-      <w:pPr>
-        <w:pStyle w:val="BodyText"/>
-        <w:rPr>
-          <w:sz w:val="20"/>
-        </w:rPr>
-      </w:pPr>
-    </w:p>
-    <w:p>
-      <w:pPr>
-        <w:pStyle w:val="BodyText"/>
-        <w:rPr>
-          <w:sz w:val="20"/>
-        </w:rPr>
-      </w:pPr>
-    </w:p>
-    <w:p>
-      <w:pPr>
-        <w:pStyle w:val="BodyText"/>
-        <w:rPr>
-          <w:sz w:val="20"/>
-        </w:rPr>
-      </w:pPr>
-    </w:p>
     <w:p>
       <w:pPr>
         <w:pStyle w:val="BodyText"/>
@@ -3023,7 +3048,7 @@
           </mc:Choice>
           <mc:Fallback>
             <w:pict>
-              <v:shape w14:anchorId="58C5D8DF" id="Graphic 6" o:spid="_x0000_s1026" style="position:absolute;margin-left:575.3pt;margin-top:603pt;width:27.5pt;height:131.15pt;z-index:15729152;visibility:visible;mso-wrap-style:square;mso-wrap-distance-left:0;mso-wrap-distance-top:0;mso-wrap-distance-right:0;mso-wrap-distance-bottom:0;mso-position-horizontal:absolute;mso-position-horizontal-relative:page;mso-position-vertical:absolute;mso-position-vertical-relative:page;v-text-anchor:top" coordsize="349250,1665605" o:gfxdata="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" path="m348996,1651393l,1651393r,13716l348996,1665109r,-13716xem348996,1607502l,1607502r,13716l348996,1621218r,-13716xem348996,1563611l,1563611r,30175l348996,1593786r,-30175xem348996,1519720l,1519720r,30175l348996,1549895r,-30175xem348996,1492288l,1492288r,13716l348996,1506004r,-13716xem348996,1448396l,1448396r,30176l348996,1478572r,-30176xem348996,1420964l,1420964r,13716l348996,1434680r,-13716xem348996,1377073l,1377073r,13716l348996,1390789r,-13716xem348996,1349641l,1349641r,13716l348996,1363357r,-13716xem348996,1305750l,1305750r,30175l348996,1335925r,-30175xem348996,1261859l,1261859r,30175l348996,1292034r,-30175xem348996,1234427l,1234427r,13716l348996,1248143r,-13716xem348996,1190536l,1190536r,13716l348996,1204252r,-13716xem348996,1163116l,1163116r,13716l348996,1176832r,-13716xem348996,1119212l,1119212r,30176l348996,1149388r,-30176xem348996,1091780l,1091780r,13716l348996,1105496r,-13716xem348996,1064348l,1064348r,13716l348996,1078064r,-13716xem348996,1004011l,1004011r,30175l348996,1034186r,-30175xem348996,976579l,976579r,13716l348996,990295r,-13716xem348996,932688l,932688r,30175l348996,962863r,-30175xem348996,888796l,888796r,30176l348996,918972r,-30176xem348996,861364l,861364r,13716l348996,875080r,-13716xem348996,817473l,817473r,13716l348996,831189r,-13716xem348996,773582l,773582r,30175l348996,803757r,-30175xem348996,746150l,746150r,13716l348996,759866r,-13716xem348996,702259l,702259r,30175l348996,732434r,-30175xem348996,674827l,674827r,13716l348996,688543r,-13716xem348996,630936l,630936r,13716l348996,644652r,-13716xem348996,603504l,603504r,13716l348996,617220r,-13716xem348996,559612l,559612r,30176l348996,589788r,-30176xem348996,515721l,515721r,30175l348996,545896r,-30175xem348996,488289l,488289r,13716l348996,502005r,-13716xem348996,427939l,427939r,30175l348996,458114r,-30175xem348996,400507l,400507r,13716l348996,414223r,-13716xem348996,373075l,373075r,13716l348996,386791r,-13716xem348996,329184l,329184r,30175l348996,359359r,-30175xem348996,301752l,301752r,13716l348996,315468r,-13716xem348996,257860l,257860r,13716l348996,271576r,-13716xem348996,230428l,230428r,13716l348996,244144r,-13716xem348996,186537l,186537r,30175l348996,216712r,-30175xem348996,159105l,159105r,13716l348996,172821r,-13716xem348996,115214l,115214r,13716l348996,128930r,-13716xem348996,71323l,71323r,30175l348996,101498r,-30175xem348996,27432l,27432,,57607r348996,l348996,27432xem348996,l,,,13716r348996,l348996,xe" fillcolor="black" stroked="f">
+              <v:shape w14:anchorId="34472B53" id="Graphic 6" o:spid="_x0000_s1026" style="position:absolute;margin-left:575.3pt;margin-top:603pt;width:27.5pt;height:131.15pt;z-index:15729152;visibility:visible;mso-wrap-style:square;mso-wrap-distance-left:0;mso-wrap-distance-top:0;mso-wrap-distance-right:0;mso-wrap-distance-bottom:0;mso-position-horizontal:absolute;mso-position-horizontal-relative:page;mso-position-vertical:absolute;mso-position-vertical-relative:page;v-text-anchor:top" coordsize="349250,1665605" o:gfxdata="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" path="m348996,1651393l,1651393r,13716l348996,1665109r,-13716xem348996,1607502l,1607502r,13716l348996,1621218r,-13716xem348996,1563611l,1563611r,30175l348996,1593786r,-30175xem348996,1519720l,1519720r,30175l348996,1549895r,-30175xem348996,1492288l,1492288r,13716l348996,1506004r,-13716xem348996,1448396l,1448396r,30176l348996,1478572r,-30176xem348996,1420964l,1420964r,13716l348996,1434680r,-13716xem348996,1377073l,1377073r,13716l348996,1390789r,-13716xem348996,1349641l,1349641r,13716l348996,1363357r,-13716xem348996,1305750l,1305750r,30175l348996,1335925r,-30175xem348996,1261859l,1261859r,30175l348996,1292034r,-30175xem348996,1234427l,1234427r,13716l348996,1248143r,-13716xem348996,1190536l,1190536r,13716l348996,1204252r,-13716xem348996,1163116l,1163116r,13716l348996,1176832r,-13716xem348996,1119212l,1119212r,30176l348996,1149388r,-30176xem348996,1091780l,1091780r,13716l348996,1105496r,-13716xem348996,1064348l,1064348r,13716l348996,1078064r,-13716xem348996,1004011l,1004011r,30175l348996,1034186r,-30175xem348996,976579l,976579r,13716l348996,990295r,-13716xem348996,932688l,932688r,30175l348996,962863r,-30175xem348996,888796l,888796r,30176l348996,918972r,-30176xem348996,861364l,861364r,13716l348996,875080r,-13716xem348996,817473l,817473r,13716l348996,831189r,-13716xem348996,773582l,773582r,30175l348996,803757r,-30175xem348996,746150l,746150r,13716l348996,759866r,-13716xem348996,702259l,702259r,30175l348996,732434r,-30175xem348996,674827l,674827r,13716l348996,688543r,-13716xem348996,630936l,630936r,13716l348996,644652r,-13716xem348996,603504l,603504r,13716l348996,617220r,-13716xem348996,559612l,559612r,30176l348996,589788r,-30176xem348996,515721l,515721r,30175l348996,545896r,-30175xem348996,488289l,488289r,13716l348996,502005r,-13716xem348996,427939l,427939r,30175l348996,458114r,-30175xem348996,400507l,400507r,13716l348996,414223r,-13716xem348996,373075l,373075r,13716l348996,386791r,-13716xem348996,329184l,329184r,30175l348996,359359r,-30175xem348996,301752l,301752r,13716l348996,315468r,-13716xem348996,257860l,257860r,13716l348996,271576r,-13716xem348996,230428l,230428r,13716l348996,244144r,-13716xem348996,186537l,186537r,30175l348996,216712r,-30175xem348996,159105l,159105r,13716l348996,172821r,-13716xem348996,115214l,115214r,13716l348996,128930r,-13716xem348996,71323l,71323r,30175l348996,101498r,-30175xem348996,27432l,27432,,57607r348996,l348996,27432xem348996,l,,,13716r348996,l348996,xe" fillcolor="black" stroked="f">
                 <v:path arrowok="t"/>
                 <w10:wrap anchorx="page" anchory="page"/>
               </v:shape>
@@ -3533,6 +3558,7 @@
   <w:style w:type="paragraph" w:default="1" w:styleId="Normal">
     <w:name w:val="Normal"/>
     <w:qFormat/>
+    <w:rsid w:val="005D75BE"/>
     <w:rPr>
       <w:rFonts w:ascii="Arial" w:eastAsia="Arial" w:hAnsi="Arial" w:cs="Arial"/>
     </w:rPr>
@@ -3602,6 +3628,22 @@
     <w:uiPriority w:val="1"/>
     <w:qFormat/>
   </w:style>
+  <w:style w:type="table" w:styleId="TableGrid">
+    <w:name w:val="Table Grid"/>
+    <w:basedOn w:val="TableNormal"/>
+    <w:uiPriority w:val="39"/>
+    <w:rsid w:val="009A11BF"/>
+    <w:tblPr>
+      <w:tblBorders>
+        <w:top w:val="single" w:sz="4" w:space="0" w:color="auto"/>
+        <w:left w:val="single" w:sz="4" w:space="0" w:color="auto"/>
+        <w:bottom w:val="single" w:sz="4" w:space="0" w:color="auto"/>
+        <w:right w:val="single" w:sz="4" w:space="0" w:color="auto"/>
+        <w:insideH w:val="single" w:sz="4" w:space="0" w:color="auto"/>
+        <w:insideV w:val="single" w:sz="4" w:space="0" w:color="auto"/>
+      </w:tblBorders>
+    </w:tblPr>
+  </w:style>
 </w:styles>
 </file>
 
@@ -3616,44 +3658,44 @@
         <a:sysClr val="window" lastClr="FFFFFF"/>
       </a:lt1>
       <a:dk2>
-        <a:srgbClr val="1F497D"/>
+        <a:srgbClr val="0E2841"/>
       </a:dk2>
       <a:lt2>
-        <a:srgbClr val="EEECE1"/>
+        <a:srgbClr val="E8E8E8"/>
       </a:lt2>
       <a:accent1>
-        <a:srgbClr val="4F81BD"/>
+        <a:srgbClr val="156082"/>
       </a:accent1>
       <a:accent2>
-        <a:srgbClr val="C0504D"/>
+        <a:srgbClr val="E97132"/>
       </a:accent2>
       <a:accent3>
-        <a:srgbClr val="9BBB59"/>
+        <a:srgbClr val="196B24"/>
       </a:accent3>
       <a:accent4>
-        <a:srgbClr val="8064A2"/>
+        <a:srgbClr val="0F9ED5"/>
       </a:accent4>
       <a:accent5>
-        <a:srgbClr val="4BACC6"/>
+        <a:srgbClr val="A02B93"/>
       </a:accent5>
       <a:accent6>
-        <a:srgbClr val="F79646"/>
+        <a:srgbClr val="4EA72E"/>
       </a:accent6>
       <a:hlink>
-        <a:srgbClr val="0000FF"/>
+        <a:srgbClr val="467886"/>
       </a:hlink>
       <a:folHlink>
-        <a:srgbClr val="800080"/>
+        <a:srgbClr val="96607D"/>
       </a:folHlink>
     </a:clrScheme>
     <a:fontScheme name="Office">
       <a:majorFont>
-        <a:latin typeface="Cambria"/>
+        <a:latin typeface="Aptos Display" panose="02110004020202020204"/>
         <a:ea typeface=""/>
         <a:cs typeface=""/>
-        <a:font script="Jpan" typeface="ＭＳ ゴシック"/>
+        <a:font script="Jpan" typeface="游ゴシック Light"/>
         <a:font script="Hang" typeface="맑은 고딕"/>
-        <a:font script="Hans" typeface="宋体"/>
+        <a:font script="Hans" typeface="等线 Light"/>
         <a:font script="Hant" typeface="新細明體"/>
         <a:font script="Arab" typeface="Times New Roman"/>
         <a:font script="Hebr" typeface="Times New Roman"/>
@@ -3680,14 +3722,32 @@
         <a:font script="Mong" typeface="Mongolian Baiti"/>
         <a:font script="Viet" typeface="Times New Roman"/>
         <a:font script="Uigh" typeface="Microsoft Uighur"/>
+        <a:font script="Geor" typeface="Sylfaen"/>
+        <a:font script="Armn" typeface="Arial"/>
+        <a:font script="Bugi" typeface="Leelawadee UI"/>
+        <a:font script="Bopo" typeface="Microsoft JhengHei"/>
+        <a:font script="Java" typeface="Javanese Text"/>
+        <a:font script="Lisu" typeface="Segoe UI"/>
+        <a:font script="Mymr" typeface="Myanmar Text"/>
+        <a:font script="Nkoo" typeface="Ebrima"/>
+        <a:font script="Olck" typeface="Nirmala UI"/>
+        <a:font script="Osma" typeface="Ebrima"/>
+        <a:font script="Phag" typeface="Phagspa"/>
+        <a:font script="Syrn" typeface="Estrangelo Edessa"/>
+        <a:font script="Syrj" typeface="Estrangelo Edessa"/>
+        <a:font script="Syre" typeface="Estrangelo Edessa"/>
+        <a:font script="Sora" typeface="Nirmala UI"/>
+        <a:font script="Tale" typeface="Microsoft Tai Le"/>
+        <a:font script="Talu" typeface="Microsoft New Tai Lue"/>
+        <a:font script="Tfng" typeface="Ebrima"/>
       </a:majorFont>
       <a:minorFont>
-        <a:latin typeface="Calibri"/>
+        <a:latin typeface="Aptos" panose="02110004020202020204"/>
         <a:ea typeface=""/>
         <a:cs typeface=""/>
-        <a:font script="Jpan" typeface="ＭＳ 明朝"/>
+        <a:font script="Jpan" typeface="游明朝"/>
         <a:font script="Hang" typeface="맑은 고딕"/>
-        <a:font script="Hans" typeface="宋体"/>
+        <a:font script="Hans" typeface="等线"/>
         <a:font script="Hant" typeface="新細明體"/>
         <a:font script="Arab" typeface="Arial"/>
         <a:font script="Hebr" typeface="Arial"/>
@@ -3714,6 +3774,24 @@
         <a:font script="Mong" typeface="Mongolian Baiti"/>
         <a:font script="Viet" typeface="Arial"/>
         <a:font script="Uigh" typeface="Microsoft Uighur"/>
+        <a:font script="Geor" typeface="Sylfaen"/>
+        <a:font script="Armn" typeface="Arial"/>
+        <a:font script="Bugi" typeface="Leelawadee UI"/>
+        <a:font script="Bopo" typeface="Microsoft JhengHei"/>
+        <a:font script="Java" typeface="Javanese Text"/>
+        <a:font script="Lisu" typeface="Segoe UI"/>
+        <a:font script="Mymr" typeface="Myanmar Text"/>
+        <a:font script="Nkoo" typeface="Ebrima"/>
+        <a:font script="Olck" typeface="Nirmala UI"/>
+        <a:font script="Osma" typeface="Ebrima"/>
+        <a:font script="Phag" typeface="Phagspa"/>
+        <a:font script="Syrn" typeface="Estrangelo Edessa"/>
+        <a:font script="Syrj" typeface="Estrangelo Edessa"/>
+        <a:font script="Syre" typeface="Estrangelo Edessa"/>
+        <a:font script="Sora" typeface="Nirmala UI"/>
+        <a:font script="Tale" typeface="Microsoft Tai Le"/>
+        <a:font script="Talu" typeface="Microsoft New Tai Lue"/>
+        <a:font script="Tfng" typeface="Ebrima"/>
       </a:minorFont>
     </a:fontScheme>
     <a:fmtScheme name="Office">
@@ -3725,165 +3803,188 @@
           <a:gsLst>
             <a:gs pos="0">
               <a:schemeClr val="phClr">
-                <a:tint val="50000"/>
-                <a:satMod val="300000"/>
+                <a:lumMod val="110000"/>
+                <a:satMod val="105000"/>
+                <a:tint val="67000"/>
               </a:schemeClr>
             </a:gs>
-            <a:gs pos="35000">
+            <a:gs pos="50000">
               <a:schemeClr val="phClr">
-                <a:tint val="37000"/>
-                <a:satMod val="300000"/>
+                <a:lumMod val="105000"/>
+                <a:satMod val="103000"/>
+                <a:tint val="73000"/>
               </a:schemeClr>
             </a:gs>
             <a:gs pos="100000">
               <a:schemeClr val="phClr">
-                <a:tint val="15000"/>
-                <a:satMod val="350000"/>
+                <a:lumMod val="105000"/>
+                <a:satMod val="109000"/>
+                <a:tint val="81000"/>
               </a:schemeClr>
             </a:gs>
           </a:gsLst>
-          <a:lin ang="16200000" scaled="1"/>
+          <a:lin ang="5400000" scaled="0"/>
         </a:gradFill>
         <a:gradFill rotWithShape="1">
           <a:gsLst>
             <a:gs pos="0">
               <a:schemeClr val="phClr">
-                <a:shade val="51000"/>
-                <a:satMod val="130000"/>
+                <a:satMod val="103000"/>
+                <a:lumMod val="102000"/>
+                <a:tint val="94000"/>
               </a:schemeClr>
             </a:gs>
-            <a:gs pos="80000">
+            <a:gs pos="50000">
               <a:schemeClr val="phClr">
-                <a:shade val="93000"/>
-                <a:satMod val="130000"/>
+                <a:satMod val="110000"/>
+                <a:lumMod val="100000"/>
+                <a:shade val="100000"/>
               </a:schemeClr>
             </a:gs>
             <a:gs pos="100000">
               <a:schemeClr val="phClr">
-                <a:shade val="94000"/>
-                <a:satMod val="135000"/>
+                <a:lumMod val="99000"/>
+                <a:satMod val="120000"/>
+                <a:shade val="78000"/>
               </a:schemeClr>
             </a:gs>
           </a:gsLst>
-          <a:lin ang="16200000" scaled="0"/>
+          <a:lin ang="5400000" scaled="0"/>
         </a:gradFill>
       </a:fillStyleLst>
       <a:lnStyleLst>
-        <a:ln w="9525" cap="flat" cmpd="sng" algn="ctr">
-          <a:solidFill>
-            <a:schemeClr val="phClr">
-              <a:shade val="95000"/>
-              <a:satMod val="105000"/>
-            </a:schemeClr>
-          </a:solidFill>
-          <a:prstDash val="solid"/>
-        </a:ln>
-        <a:ln w="25400" cap="flat" cmpd="sng" algn="ctr">
+        <a:ln w="6350" cap="flat" cmpd="sng" algn="ctr">
           <a:solidFill>
             <a:schemeClr val="phClr"/>
           </a:solidFill>
           <a:prstDash val="solid"/>
+          <a:miter lim="800000"/>
         </a:ln>
-        <a:ln w="38100" cap="flat" cmpd="sng" algn="ctr">
+        <a:ln w="12700" cap="flat" cmpd="sng" algn="ctr">
           <a:solidFill>
             <a:schemeClr val="phClr"/>
           </a:solidFill>
           <a:prstDash val="solid"/>
+          <a:miter lim="800000"/>
+        </a:ln>
+        <a:ln w="19050" cap="flat" cmpd="sng" algn="ctr">
+          <a:solidFill>
+            <a:schemeClr val="phClr"/>
+          </a:solidFill>
+          <a:prstDash val="solid"/>
+          <a:miter lim="800000"/>
         </a:ln>
       </a:lnStyleLst>
       <a:effectStyleLst>
         <a:effectStyle>
+          <a:effectLst/>
+        </a:effectStyle>
+        <a:effectStyle>
+          <a:effectLst/>
+        </a:effectStyle>
+        <a:effectStyle>
           <a:effectLst>
-            <a:outerShdw blurRad="40000" dist="20000" dir="5400000" rotWithShape="0">
+            <a:outerShdw blurRad="57150" dist="19050" dir="5400000" algn="ctr" rotWithShape="0">
               <a:srgbClr val="000000">
-                <a:alpha val="38000"/>
+                <a:alpha val="63000"/>
               </a:srgbClr>
             </a:outerShdw>
           </a:effectLst>
-        </a:effectStyle>
-        <a:effectStyle>
-          <a:effectLst>
-            <a:outerShdw blurRad="40000" dist="23000" dir="5400000" rotWithShape="0">
-              <a:srgbClr val="000000">
-                <a:alpha val="35000"/>
-              </a:srgbClr>
-            </a:outerShdw>
-          </a:effectLst>
-        </a:effectStyle>
-        <a:effectStyle>
-          <a:effectLst>
-            <a:outerShdw blurRad="40000" dist="23000" dir="5400000" rotWithShape="0">
-              <a:srgbClr val="000000">
-                <a:alpha val="35000"/>
-              </a:srgbClr>
-            </a:outerShdw>
-          </a:effectLst>
-          <a:scene3d>
-            <a:camera prst="orthographicFront">
-              <a:rot lat="0" lon="0" rev="0"/>
-            </a:camera>
-            <a:lightRig rig="threePt" dir="t">
-              <a:rot lat="0" lon="0" rev="1200000"/>
-            </a:lightRig>
-          </a:scene3d>
-          <a:sp3d>
-            <a:bevelT w="63500" h="25400"/>
-          </a:sp3d>
         </a:effectStyle>
       </a:effectStyleLst>
       <a:bgFillStyleLst>
         <a:solidFill>
           <a:schemeClr val="phClr"/>
         </a:solidFill>
+        <a:solidFill>
+          <a:schemeClr val="phClr">
+            <a:tint val="95000"/>
+            <a:satMod val="170000"/>
+          </a:schemeClr>
+        </a:solidFill>
         <a:gradFill rotWithShape="1">
           <a:gsLst>
             <a:gs pos="0">
               <a:schemeClr val="phClr">
-                <a:tint val="40000"/>
-                <a:satMod val="350000"/>
+                <a:tint val="93000"/>
+                <a:satMod val="150000"/>
+                <a:shade val="98000"/>
+                <a:lumMod val="102000"/>
               </a:schemeClr>
             </a:gs>
-            <a:gs pos="40000">
+            <a:gs pos="50000">
               <a:schemeClr val="phClr">
-                <a:tint val="45000"/>
-                <a:shade val="99000"/>
-                <a:satMod val="350000"/>
+                <a:tint val="98000"/>
+                <a:satMod val="130000"/>
+                <a:shade val="90000"/>
+                <a:lumMod val="103000"/>
               </a:schemeClr>
             </a:gs>
             <a:gs pos="100000">
               <a:schemeClr val="phClr">
-                <a:shade val="20000"/>
-                <a:satMod val="255000"/>
+                <a:shade val="63000"/>
+                <a:satMod val="120000"/>
               </a:schemeClr>
             </a:gs>
           </a:gsLst>
-          <a:path path="circle">
-            <a:fillToRect l="50000" t="-80000" r="50000" b="180000"/>
-          </a:path>
-        </a:gradFill>
-        <a:gradFill rotWithShape="1">
-          <a:gsLst>
-            <a:gs pos="0">
-              <a:schemeClr val="phClr">
-                <a:tint val="80000"/>
-                <a:satMod val="300000"/>
-              </a:schemeClr>
-            </a:gs>
-            <a:gs pos="100000">
-              <a:schemeClr val="phClr">
-                <a:shade val="30000"/>
-                <a:satMod val="200000"/>
-              </a:schemeClr>
-            </a:gs>
-          </a:gsLst>
-          <a:path path="circle">
-            <a:fillToRect l="50000" t="50000" r="50000" b="50000"/>
-          </a:path>
+          <a:lin ang="5400000" scaled="0"/>
         </a:gradFill>
       </a:bgFillStyleLst>
     </a:fmtScheme>
   </a:themeElements>
   <a:objectDefaults/>
   <a:extraClrSchemeLst/>
+  <a:extLst>
+    <a:ext uri="{05A4C25C-085E-4340-85A3-A5531E510DB2}">
+      <thm15:themeFamily xmlns:thm15="http://schemas.microsoft.com/office/thememl/2012/main" name="Office Theme" id="{2E142A2C-CD16-42D6-873A-C26D2A0506FA}" vid="{1BDDFF52-6CD6-40A5-AB3C-68EB2F1E4D0A}"/>
+    </a:ext>
+  </a:extLst>
 </a:theme>
+</file>
+
+<file path=word/webextensions/taskpanes.xml><?xml version="1.0" encoding="utf-8"?>
+<wetp:taskpanes xmlns:wetp="http://schemas.microsoft.com/office/webextensions/taskpanes/2010/11">
+  <wetp:taskpane dockstate="right" visibility="0" width="700" row="8">
+    <wetp:webextensionref xmlns:r="http://schemas.openxmlformats.org/officeDocument/2006/relationships" r:id="rId1"/>
+  </wetp:taskpane>
+  <wetp:taskpane dockstate="right" visibility="0" width="700" row="9">
+    <wetp:webextensionref xmlns:r="http://schemas.openxmlformats.org/officeDocument/2006/relationships" r:id="rId2"/>
+  </wetp:taskpane>
+</wetp:taskpanes>
+</file>
+
+<file path=word/webextensions/webextension1.xml><?xml version="1.0" encoding="utf-8"?>
+<we:webextension xmlns:we="http://schemas.microsoft.com/office/webextensions/webextension/2010/11" id="{F37C9F81-1244-487C-AD49-816DB248947C}">
+  <we:reference id="wa104380526" version="1.0.33.0" store="en-US" storeType="OMEX"/>
+  <we:alternateReferences>
+    <we:reference id="wa104380526" version="1.0.33.0" store="" storeType="OMEX"/>
+  </we:alternateReferences>
+  <we:properties/>
+  <we:bindings/>
+  <we:snapshot xmlns:r="http://schemas.openxmlformats.org/officeDocument/2006/relationships"/>
+</we:webextension>
+</file>
+
+<file path=word/webextensions/webextension2.xml><?xml version="1.0" encoding="utf-8"?>
+<we:webextension xmlns:we="http://schemas.microsoft.com/office/webextensions/webextension/2010/11" id="{FD5A9498-63CE-41F3-AC65-2A1193DCFED1}">
+  <we:reference id="wa200002654" version="1.0.0.0" store="en-US" storeType="OMEX"/>
+  <we:alternateReferences>
+    <we:reference id="WA200002654" version="1.0.0.0" store="WA200002654" storeType="OMEX"/>
+  </we:alternateReferences>
+  <we:properties/>
+  <we:bindings/>
+  <we:snapshot xmlns:r="http://schemas.openxmlformats.org/officeDocument/2006/relationships"/>
+</we:webextension>
+</file>
+
+<file path=customXml/item1.xml><?xml version="1.0" encoding="utf-8"?>
+<b:Sources xmlns:b="http://schemas.openxmlformats.org/officeDocument/2006/bibliography" xmlns="http://schemas.openxmlformats.org/officeDocument/2006/bibliography" SelectedStyle="\APASixthEditionOfficeOnline.xsl" StyleName="APA" Version="6"/>
+</file>
+
+<file path=customXml/itemProps1.xml><?xml version="1.0" encoding="utf-8"?>
+<ds:datastoreItem xmlns:ds="http://schemas.openxmlformats.org/officeDocument/2006/customXml" ds:itemID="{3F0FDBAC-C297-470D-8379-6EA8E8078E5D}">
+  <ds:schemaRefs>
+    <ds:schemaRef ds:uri="http://schemas.openxmlformats.org/officeDocument/2006/bibliography"/>
+  </ds:schemaRefs>
+</ds:datastoreItem>
 </file>
</xml_diff>